<commit_message>
divide cars for more users
</commit_message>
<xml_diff>
--- a/Praca Magisterska.docx
+++ b/Praca Magisterska.docx
@@ -421,20 +421,20 @@
     </w:p>
     <w:sdt>
       <w:sdtPr>
+        <w:rPr>
+          <w:rFonts w:eastAsiaTheme="minorHAnsi" w:cstheme="minorBidi"/>
+          <w:b w:val="0"/>
+          <w:bCs w:val="0"/>
+          <w:sz w:val="24"/>
+          <w:szCs w:val="22"/>
+          <w:lang w:eastAsia="en-US"/>
+        </w:rPr>
         <w:id w:val="1827700900"/>
         <w:docPartObj>
           <w:docPartGallery w:val="Table of Contents"/>
           <w:docPartUnique/>
         </w:docPartObj>
       </w:sdtPr>
-      <w:sdtEndPr>
-        <w:rPr>
-          <w:rFonts w:eastAsiaTheme="minorHAnsi" w:cstheme="minorBidi"/>
-          <w:sz w:val="24"/>
-          <w:szCs w:val="22"/>
-          <w:lang w:eastAsia="en-US"/>
-        </w:rPr>
-      </w:sdtEndPr>
       <w:sdtContent>
         <w:p>
           <w:pPr>
@@ -467,7 +467,7 @@
           <w:r>
             <w:fldChar w:fldCharType="separate"/>
           </w:r>
-          <w:hyperlink w:anchor="_Toc124592246" w:history="1">
+          <w:hyperlink w:anchor="_Toc125541950" w:history="1">
             <w:r>
               <w:rPr>
                 <w:rStyle w:val="Hipercze"/>
@@ -494,7 +494,7 @@
                 <w:noProof/>
                 <w:webHidden/>
               </w:rPr>
-              <w:instrText xml:space="preserve"> PAGEREF _Toc124592246 \h </w:instrText>
+              <w:instrText xml:space="preserve"> PAGEREF _Toc125541950 \h </w:instrText>
             </w:r>
             <w:r>
               <w:rPr>
@@ -539,7 +539,7 @@
               <w:lang w:eastAsia="pl-PL"/>
             </w:rPr>
           </w:pPr>
-          <w:hyperlink w:anchor="_Toc124592247" w:history="1">
+          <w:hyperlink w:anchor="_Toc125541951" w:history="1">
             <w:r>
               <w:rPr>
                 <w:rStyle w:val="Hipercze"/>
@@ -566,7 +566,7 @@
                 <w:noProof/>
                 <w:webHidden/>
               </w:rPr>
-              <w:instrText xml:space="preserve"> PAGEREF _Toc124592247 \h </w:instrText>
+              <w:instrText xml:space="preserve"> PAGEREF _Toc125541951 \h </w:instrText>
             </w:r>
             <w:r>
               <w:rPr>
@@ -612,7 +612,7 @@
               <w:lang w:eastAsia="pl-PL"/>
             </w:rPr>
           </w:pPr>
-          <w:hyperlink w:anchor="_Toc124592248" w:history="1">
+          <w:hyperlink w:anchor="_Toc125541952" w:history="1">
             <w:r>
               <w:rPr>
                 <w:rStyle w:val="Hipercze"/>
@@ -656,7 +656,7 @@
                 <w:noProof/>
                 <w:webHidden/>
               </w:rPr>
-              <w:instrText xml:space="preserve"> PAGEREF _Toc124592248 \h </w:instrText>
+              <w:instrText xml:space="preserve"> PAGEREF _Toc125541952 \h </w:instrText>
             </w:r>
             <w:r>
               <w:rPr>
@@ -701,7 +701,7 @@
               <w:lang w:eastAsia="pl-PL"/>
             </w:rPr>
           </w:pPr>
-          <w:hyperlink w:anchor="_Toc124592249" w:history="1">
+          <w:hyperlink w:anchor="_Toc125541953" w:history="1">
             <w:r>
               <w:rPr>
                 <w:rStyle w:val="Hipercze"/>
@@ -728,7 +728,7 @@
                 <w:noProof/>
                 <w:webHidden/>
               </w:rPr>
-              <w:instrText xml:space="preserve"> PAGEREF _Toc124592249 \h </w:instrText>
+              <w:instrText xml:space="preserve"> PAGEREF _Toc125541953 \h </w:instrText>
             </w:r>
             <w:r>
               <w:rPr>
@@ -773,7 +773,7 @@
               <w:lang w:eastAsia="pl-PL"/>
             </w:rPr>
           </w:pPr>
-          <w:hyperlink w:anchor="_Toc124592250" w:history="1">
+          <w:hyperlink w:anchor="_Toc125541954" w:history="1">
             <w:r>
               <w:rPr>
                 <w:rStyle w:val="Hipercze"/>
@@ -800,7 +800,7 @@
                 <w:noProof/>
                 <w:webHidden/>
               </w:rPr>
-              <w:instrText xml:space="preserve"> PAGEREF _Toc124592250 \h </w:instrText>
+              <w:instrText xml:space="preserve"> PAGEREF _Toc125541954 \h </w:instrText>
             </w:r>
             <w:r>
               <w:rPr>
@@ -846,7 +846,7 @@
               <w:lang w:eastAsia="pl-PL"/>
             </w:rPr>
           </w:pPr>
-          <w:hyperlink w:anchor="_Toc124592251" w:history="1">
+          <w:hyperlink w:anchor="_Toc125541955" w:history="1">
             <w:r>
               <w:rPr>
                 <w:rStyle w:val="Hipercze"/>
@@ -890,7 +890,7 @@
                 <w:noProof/>
                 <w:webHidden/>
               </w:rPr>
-              <w:instrText xml:space="preserve"> PAGEREF _Toc124592251 \h </w:instrText>
+              <w:instrText xml:space="preserve"> PAGEREF _Toc125541955 \h </w:instrText>
             </w:r>
             <w:r>
               <w:rPr>
@@ -935,7 +935,7 @@
               <w:lang w:eastAsia="pl-PL"/>
             </w:rPr>
           </w:pPr>
-          <w:hyperlink w:anchor="_Toc124592252" w:history="1">
+          <w:hyperlink w:anchor="_Toc125541956" w:history="1">
             <w:r>
               <w:rPr>
                 <w:rStyle w:val="Hipercze"/>
@@ -962,7 +962,7 @@
                 <w:noProof/>
                 <w:webHidden/>
               </w:rPr>
-              <w:instrText xml:space="preserve"> PAGEREF _Toc124592252 \h </w:instrText>
+              <w:instrText xml:space="preserve"> PAGEREF _Toc125541956 \h </w:instrText>
             </w:r>
             <w:r>
               <w:rPr>
@@ -1007,7 +1007,7 @@
               <w:lang w:eastAsia="pl-PL"/>
             </w:rPr>
           </w:pPr>
-          <w:hyperlink w:anchor="_Toc124592253" w:history="1">
+          <w:hyperlink w:anchor="_Toc125541957" w:history="1">
             <w:r>
               <w:rPr>
                 <w:rStyle w:val="Hipercze"/>
@@ -1034,7 +1034,7 @@
                 <w:noProof/>
                 <w:webHidden/>
               </w:rPr>
-              <w:instrText xml:space="preserve"> PAGEREF _Toc124592253 \h </w:instrText>
+              <w:instrText xml:space="preserve"> PAGEREF _Toc125541957 \h </w:instrText>
             </w:r>
             <w:r>
               <w:rPr>
@@ -1079,7 +1079,7 @@
               <w:lang w:eastAsia="pl-PL"/>
             </w:rPr>
           </w:pPr>
-          <w:hyperlink w:anchor="_Toc124592254" w:history="1">
+          <w:hyperlink w:anchor="_Toc125541958" w:history="1">
             <w:r>
               <w:rPr>
                 <w:rStyle w:val="Hipercze"/>
@@ -1106,7 +1106,7 @@
                 <w:noProof/>
                 <w:webHidden/>
               </w:rPr>
-              <w:instrText xml:space="preserve"> PAGEREF _Toc124592254 \h </w:instrText>
+              <w:instrText xml:space="preserve"> PAGEREF _Toc125541958 \h </w:instrText>
             </w:r>
             <w:r>
               <w:rPr>
@@ -1151,7 +1151,7 @@
               <w:lang w:eastAsia="pl-PL"/>
             </w:rPr>
           </w:pPr>
-          <w:hyperlink w:anchor="_Toc124592255" w:history="1">
+          <w:hyperlink w:anchor="_Toc125541959" w:history="1">
             <w:r>
               <w:rPr>
                 <w:rStyle w:val="Hipercze"/>
@@ -1178,7 +1178,7 @@
                 <w:noProof/>
                 <w:webHidden/>
               </w:rPr>
-              <w:instrText xml:space="preserve"> PAGEREF _Toc124592255 \h </w:instrText>
+              <w:instrText xml:space="preserve"> PAGEREF _Toc125541959 \h </w:instrText>
             </w:r>
             <w:r>
               <w:rPr>
@@ -1223,7 +1223,7 @@
               <w:lang w:eastAsia="pl-PL"/>
             </w:rPr>
           </w:pPr>
-          <w:hyperlink w:anchor="_Toc124592256" w:history="1">
+          <w:hyperlink w:anchor="_Toc125541960" w:history="1">
             <w:r>
               <w:rPr>
                 <w:rStyle w:val="Hipercze"/>
@@ -1250,7 +1250,7 @@
                 <w:noProof/>
                 <w:webHidden/>
               </w:rPr>
-              <w:instrText xml:space="preserve"> PAGEREF _Toc124592256 \h </w:instrText>
+              <w:instrText xml:space="preserve"> PAGEREF _Toc125541960 \h </w:instrText>
             </w:r>
             <w:r>
               <w:rPr>
@@ -1295,7 +1295,7 @@
               <w:lang w:eastAsia="pl-PL"/>
             </w:rPr>
           </w:pPr>
-          <w:hyperlink w:anchor="_Toc124592257" w:history="1">
+          <w:hyperlink w:anchor="_Toc125541961" w:history="1">
             <w:r>
               <w:rPr>
                 <w:rStyle w:val="Hipercze"/>
@@ -1322,7 +1322,7 @@
                 <w:noProof/>
                 <w:webHidden/>
               </w:rPr>
-              <w:instrText xml:space="preserve"> PAGEREF _Toc124592257 \h </w:instrText>
+              <w:instrText xml:space="preserve"> PAGEREF _Toc125541961 \h </w:instrText>
             </w:r>
             <w:r>
               <w:rPr>
@@ -1367,7 +1367,7 @@
               <w:lang w:eastAsia="pl-PL"/>
             </w:rPr>
           </w:pPr>
-          <w:hyperlink w:anchor="_Toc124592258" w:history="1">
+          <w:hyperlink w:anchor="_Toc125541962" w:history="1">
             <w:r>
               <w:rPr>
                 <w:rStyle w:val="Hipercze"/>
@@ -1394,7 +1394,7 @@
                 <w:noProof/>
                 <w:webHidden/>
               </w:rPr>
-              <w:instrText xml:space="preserve"> PAGEREF _Toc124592258 \h </w:instrText>
+              <w:instrText xml:space="preserve"> PAGEREF _Toc125541962 \h </w:instrText>
             </w:r>
             <w:r>
               <w:rPr>
@@ -1439,7 +1439,7 @@
               <w:lang w:eastAsia="pl-PL"/>
             </w:rPr>
           </w:pPr>
-          <w:hyperlink w:anchor="_Toc124592259" w:history="1">
+          <w:hyperlink w:anchor="_Toc125541963" w:history="1">
             <w:r>
               <w:rPr>
                 <w:rStyle w:val="Hipercze"/>
@@ -1466,7 +1466,7 @@
                 <w:noProof/>
                 <w:webHidden/>
               </w:rPr>
-              <w:instrText xml:space="preserve"> PAGEREF _Toc124592259 \h </w:instrText>
+              <w:instrText xml:space="preserve"> PAGEREF _Toc125541963 \h </w:instrText>
             </w:r>
             <w:r>
               <w:rPr>
@@ -1486,7 +1486,439 @@
                 <w:noProof/>
                 <w:webHidden/>
               </w:rPr>
-              <w:t>25</w:t>
+              <w:t>28</w:t>
+            </w:r>
+            <w:r>
+              <w:rPr>
+                <w:noProof/>
+                <w:webHidden/>
+              </w:rPr>
+              <w:fldChar w:fldCharType="end"/>
+            </w:r>
+          </w:hyperlink>
+        </w:p>
+        <w:p>
+          <w:pPr>
+            <w:pStyle w:val="Spistreci2"/>
+            <w:tabs>
+              <w:tab w:val="right" w:leader="dot" w:pos="8777"/>
+            </w:tabs>
+            <w:rPr>
+              <w:rFonts w:asciiTheme="minorHAnsi" w:eastAsiaTheme="minorEastAsia" w:hAnsiTheme="minorHAnsi"/>
+              <w:noProof/>
+              <w:color w:val="auto"/>
+              <w:sz w:val="22"/>
+              <w:lang w:eastAsia="pl-PL"/>
+            </w:rPr>
+          </w:pPr>
+          <w:hyperlink w:anchor="_Toc125541964" w:history="1">
+            <w:r>
+              <w:rPr>
+                <w:rStyle w:val="Hipercze"/>
+                <w:noProof/>
+              </w:rPr>
+              <w:t>2.4. Zastosowane algorytmy</w:t>
+            </w:r>
+            <w:r>
+              <w:rPr>
+                <w:noProof/>
+                <w:webHidden/>
+              </w:rPr>
+              <w:tab/>
+            </w:r>
+            <w:r>
+              <w:rPr>
+                <w:noProof/>
+                <w:webHidden/>
+              </w:rPr>
+              <w:fldChar w:fldCharType="begin"/>
+            </w:r>
+            <w:r>
+              <w:rPr>
+                <w:noProof/>
+                <w:webHidden/>
+              </w:rPr>
+              <w:instrText xml:space="preserve"> PAGEREF _Toc125541964 \h </w:instrText>
+            </w:r>
+            <w:r>
+              <w:rPr>
+                <w:noProof/>
+                <w:webHidden/>
+              </w:rPr>
+            </w:r>
+            <w:r>
+              <w:rPr>
+                <w:noProof/>
+                <w:webHidden/>
+              </w:rPr>
+              <w:fldChar w:fldCharType="separate"/>
+            </w:r>
+            <w:r>
+              <w:rPr>
+                <w:noProof/>
+                <w:webHidden/>
+              </w:rPr>
+              <w:t>28</w:t>
+            </w:r>
+            <w:r>
+              <w:rPr>
+                <w:noProof/>
+                <w:webHidden/>
+              </w:rPr>
+              <w:fldChar w:fldCharType="end"/>
+            </w:r>
+          </w:hyperlink>
+        </w:p>
+        <w:p>
+          <w:pPr>
+            <w:pStyle w:val="Spistreci3"/>
+            <w:tabs>
+              <w:tab w:val="right" w:leader="dot" w:pos="8777"/>
+            </w:tabs>
+            <w:rPr>
+              <w:rFonts w:asciiTheme="minorHAnsi" w:eastAsiaTheme="minorEastAsia" w:hAnsiTheme="minorHAnsi"/>
+              <w:noProof/>
+              <w:color w:val="auto"/>
+              <w:sz w:val="22"/>
+              <w:lang w:eastAsia="pl-PL"/>
+            </w:rPr>
+          </w:pPr>
+          <w:hyperlink w:anchor="_Toc125541965" w:history="1">
+            <w:r>
+              <w:rPr>
+                <w:rStyle w:val="Hipercze"/>
+                <w:noProof/>
+              </w:rPr>
+              <w:t>2.4.1 Rejestracja i logowanie</w:t>
+            </w:r>
+            <w:r>
+              <w:rPr>
+                <w:noProof/>
+                <w:webHidden/>
+              </w:rPr>
+              <w:tab/>
+            </w:r>
+            <w:r>
+              <w:rPr>
+                <w:noProof/>
+                <w:webHidden/>
+              </w:rPr>
+              <w:fldChar w:fldCharType="begin"/>
+            </w:r>
+            <w:r>
+              <w:rPr>
+                <w:noProof/>
+                <w:webHidden/>
+              </w:rPr>
+              <w:instrText xml:space="preserve"> PAGEREF _Toc125541965 \h </w:instrText>
+            </w:r>
+            <w:r>
+              <w:rPr>
+                <w:noProof/>
+                <w:webHidden/>
+              </w:rPr>
+            </w:r>
+            <w:r>
+              <w:rPr>
+                <w:noProof/>
+                <w:webHidden/>
+              </w:rPr>
+              <w:fldChar w:fldCharType="separate"/>
+            </w:r>
+            <w:r>
+              <w:rPr>
+                <w:noProof/>
+                <w:webHidden/>
+              </w:rPr>
+              <w:t>28</w:t>
+            </w:r>
+            <w:r>
+              <w:rPr>
+                <w:noProof/>
+                <w:webHidden/>
+              </w:rPr>
+              <w:fldChar w:fldCharType="end"/>
+            </w:r>
+          </w:hyperlink>
+        </w:p>
+        <w:p>
+          <w:pPr>
+            <w:pStyle w:val="Spistreci3"/>
+            <w:tabs>
+              <w:tab w:val="right" w:leader="dot" w:pos="8777"/>
+            </w:tabs>
+            <w:rPr>
+              <w:rFonts w:asciiTheme="minorHAnsi" w:eastAsiaTheme="minorEastAsia" w:hAnsiTheme="minorHAnsi"/>
+              <w:noProof/>
+              <w:color w:val="auto"/>
+              <w:sz w:val="22"/>
+              <w:lang w:eastAsia="pl-PL"/>
+            </w:rPr>
+          </w:pPr>
+          <w:hyperlink w:anchor="_Toc125541966" w:history="1">
+            <w:r>
+              <w:rPr>
+                <w:rStyle w:val="Hipercze"/>
+                <w:noProof/>
+              </w:rPr>
+              <w:t>2.4.2 Weryfikacja wyposażenia</w:t>
+            </w:r>
+            <w:r>
+              <w:rPr>
+                <w:noProof/>
+                <w:webHidden/>
+              </w:rPr>
+              <w:tab/>
+            </w:r>
+            <w:r>
+              <w:rPr>
+                <w:noProof/>
+                <w:webHidden/>
+              </w:rPr>
+              <w:fldChar w:fldCharType="begin"/>
+            </w:r>
+            <w:r>
+              <w:rPr>
+                <w:noProof/>
+                <w:webHidden/>
+              </w:rPr>
+              <w:instrText xml:space="preserve"> PAGEREF _Toc125541966 \h </w:instrText>
+            </w:r>
+            <w:r>
+              <w:rPr>
+                <w:noProof/>
+                <w:webHidden/>
+              </w:rPr>
+            </w:r>
+            <w:r>
+              <w:rPr>
+                <w:noProof/>
+                <w:webHidden/>
+              </w:rPr>
+              <w:fldChar w:fldCharType="separate"/>
+            </w:r>
+            <w:r>
+              <w:rPr>
+                <w:noProof/>
+                <w:webHidden/>
+              </w:rPr>
+              <w:t>28</w:t>
+            </w:r>
+            <w:r>
+              <w:rPr>
+                <w:noProof/>
+                <w:webHidden/>
+              </w:rPr>
+              <w:fldChar w:fldCharType="end"/>
+            </w:r>
+          </w:hyperlink>
+        </w:p>
+        <w:p>
+          <w:pPr>
+            <w:pStyle w:val="Spistreci3"/>
+            <w:tabs>
+              <w:tab w:val="right" w:leader="dot" w:pos="8777"/>
+            </w:tabs>
+            <w:rPr>
+              <w:rFonts w:asciiTheme="minorHAnsi" w:eastAsiaTheme="minorEastAsia" w:hAnsiTheme="minorHAnsi"/>
+              <w:noProof/>
+              <w:color w:val="auto"/>
+              <w:sz w:val="22"/>
+              <w:lang w:eastAsia="pl-PL"/>
+            </w:rPr>
+          </w:pPr>
+          <w:hyperlink w:anchor="_Toc125541967" w:history="1">
+            <w:r>
+              <w:rPr>
+                <w:rStyle w:val="Hipercze"/>
+                <w:noProof/>
+              </w:rPr>
+              <w:t>2.4.3 Dostęp do grafiku</w:t>
+            </w:r>
+            <w:r>
+              <w:rPr>
+                <w:noProof/>
+                <w:webHidden/>
+              </w:rPr>
+              <w:tab/>
+            </w:r>
+            <w:r>
+              <w:rPr>
+                <w:noProof/>
+                <w:webHidden/>
+              </w:rPr>
+              <w:fldChar w:fldCharType="begin"/>
+            </w:r>
+            <w:r>
+              <w:rPr>
+                <w:noProof/>
+                <w:webHidden/>
+              </w:rPr>
+              <w:instrText xml:space="preserve"> PAGEREF _Toc125541967 \h </w:instrText>
+            </w:r>
+            <w:r>
+              <w:rPr>
+                <w:noProof/>
+                <w:webHidden/>
+              </w:rPr>
+            </w:r>
+            <w:r>
+              <w:rPr>
+                <w:noProof/>
+                <w:webHidden/>
+              </w:rPr>
+              <w:fldChar w:fldCharType="separate"/>
+            </w:r>
+            <w:r>
+              <w:rPr>
+                <w:noProof/>
+                <w:webHidden/>
+              </w:rPr>
+              <w:t>28</w:t>
+            </w:r>
+            <w:r>
+              <w:rPr>
+                <w:noProof/>
+                <w:webHidden/>
+              </w:rPr>
+              <w:fldChar w:fldCharType="end"/>
+            </w:r>
+          </w:hyperlink>
+        </w:p>
+        <w:p>
+          <w:pPr>
+            <w:pStyle w:val="Spistreci3"/>
+            <w:tabs>
+              <w:tab w:val="right" w:leader="dot" w:pos="8777"/>
+            </w:tabs>
+            <w:rPr>
+              <w:rFonts w:asciiTheme="minorHAnsi" w:eastAsiaTheme="minorEastAsia" w:hAnsiTheme="minorHAnsi"/>
+              <w:noProof/>
+              <w:color w:val="auto"/>
+              <w:sz w:val="22"/>
+              <w:lang w:eastAsia="pl-PL"/>
+            </w:rPr>
+          </w:pPr>
+          <w:hyperlink w:anchor="_Toc125541968" w:history="1">
+            <w:r>
+              <w:rPr>
+                <w:rStyle w:val="Hipercze"/>
+                <w:noProof/>
+              </w:rPr>
+              <w:t>2.4.4 Dostęp do skryptów szkoleniowych</w:t>
+            </w:r>
+            <w:r>
+              <w:rPr>
+                <w:noProof/>
+                <w:webHidden/>
+              </w:rPr>
+              <w:tab/>
+            </w:r>
+            <w:r>
+              <w:rPr>
+                <w:noProof/>
+                <w:webHidden/>
+              </w:rPr>
+              <w:fldChar w:fldCharType="begin"/>
+            </w:r>
+            <w:r>
+              <w:rPr>
+                <w:noProof/>
+                <w:webHidden/>
+              </w:rPr>
+              <w:instrText xml:space="preserve"> PAGEREF _Toc125541968 \h </w:instrText>
+            </w:r>
+            <w:r>
+              <w:rPr>
+                <w:noProof/>
+                <w:webHidden/>
+              </w:rPr>
+            </w:r>
+            <w:r>
+              <w:rPr>
+                <w:noProof/>
+                <w:webHidden/>
+              </w:rPr>
+              <w:fldChar w:fldCharType="separate"/>
+            </w:r>
+            <w:r>
+              <w:rPr>
+                <w:noProof/>
+                <w:webHidden/>
+              </w:rPr>
+              <w:t>28</w:t>
+            </w:r>
+            <w:r>
+              <w:rPr>
+                <w:noProof/>
+                <w:webHidden/>
+              </w:rPr>
+              <w:fldChar w:fldCharType="end"/>
+            </w:r>
+          </w:hyperlink>
+        </w:p>
+        <w:p>
+          <w:pPr>
+            <w:pStyle w:val="Spistreci3"/>
+            <w:tabs>
+              <w:tab w:val="right" w:leader="dot" w:pos="8777"/>
+            </w:tabs>
+            <w:rPr>
+              <w:rFonts w:asciiTheme="minorHAnsi" w:eastAsiaTheme="minorEastAsia" w:hAnsiTheme="minorHAnsi"/>
+              <w:noProof/>
+              <w:color w:val="auto"/>
+              <w:sz w:val="22"/>
+              <w:lang w:eastAsia="pl-PL"/>
+            </w:rPr>
+          </w:pPr>
+          <w:hyperlink w:anchor="_Toc125541969" w:history="1">
+            <w:r>
+              <w:rPr>
+                <w:rStyle w:val="Hipercze"/>
+                <w:noProof/>
+              </w:rPr>
+              <w:t>2.4.5 Ustawienia i modyfikacje</w:t>
+            </w:r>
+            <w:r>
+              <w:rPr>
+                <w:noProof/>
+                <w:webHidden/>
+              </w:rPr>
+              <w:tab/>
+            </w:r>
+            <w:r>
+              <w:rPr>
+                <w:noProof/>
+                <w:webHidden/>
+              </w:rPr>
+              <w:fldChar w:fldCharType="begin"/>
+            </w:r>
+            <w:r>
+              <w:rPr>
+                <w:noProof/>
+                <w:webHidden/>
+              </w:rPr>
+              <w:instrText xml:space="preserve"> PAGEREF _Toc125541969 \h </w:instrText>
+            </w:r>
+            <w:r>
+              <w:rPr>
+                <w:noProof/>
+                <w:webHidden/>
+              </w:rPr>
+            </w:r>
+            <w:r>
+              <w:rPr>
+                <w:noProof/>
+                <w:webHidden/>
+              </w:rPr>
+              <w:fldChar w:fldCharType="separate"/>
+            </w:r>
+            <w:r>
+              <w:rPr>
+                <w:noProof/>
+                <w:webHidden/>
+              </w:rPr>
+              <w:t>28</w:t>
             </w:r>
             <w:r>
               <w:rPr>
@@ -1511,7 +1943,7 @@
               <w:lang w:eastAsia="pl-PL"/>
             </w:rPr>
           </w:pPr>
-          <w:hyperlink w:anchor="_Toc124592260" w:history="1">
+          <w:hyperlink w:anchor="_Toc125541970" w:history="1">
             <w:r>
               <w:rPr>
                 <w:rStyle w:val="Hipercze"/>
@@ -1538,7 +1970,7 @@
                 <w:noProof/>
                 <w:webHidden/>
               </w:rPr>
-              <w:instrText xml:space="preserve"> PAGEREF _Toc124592260 \h </w:instrText>
+              <w:instrText xml:space="preserve"> PAGEREF _Toc125541970 \h </w:instrText>
             </w:r>
             <w:r>
               <w:rPr>
@@ -1558,7 +1990,7 @@
                 <w:noProof/>
                 <w:webHidden/>
               </w:rPr>
-              <w:t>26</w:t>
+              <w:t>29</w:t>
             </w:r>
             <w:r>
               <w:rPr>
@@ -1583,7 +2015,7 @@
               <w:lang w:eastAsia="pl-PL"/>
             </w:rPr>
           </w:pPr>
-          <w:hyperlink w:anchor="_Toc124592261" w:history="1">
+          <w:hyperlink w:anchor="_Toc125541971" w:history="1">
             <w:r>
               <w:rPr>
                 <w:rStyle w:val="Hipercze"/>
@@ -1610,7 +2042,7 @@
                 <w:noProof/>
                 <w:webHidden/>
               </w:rPr>
-              <w:instrText xml:space="preserve"> PAGEREF _Toc124592261 \h </w:instrText>
+              <w:instrText xml:space="preserve"> PAGEREF _Toc125541971 \h </w:instrText>
             </w:r>
             <w:r>
               <w:rPr>
@@ -1630,7 +2062,440 @@
                 <w:noProof/>
                 <w:webHidden/>
               </w:rPr>
-              <w:t>27</w:t>
+              <w:t>30</w:t>
+            </w:r>
+            <w:r>
+              <w:rPr>
+                <w:noProof/>
+                <w:webHidden/>
+              </w:rPr>
+              <w:fldChar w:fldCharType="end"/>
+            </w:r>
+          </w:hyperlink>
+        </w:p>
+        <w:p>
+          <w:pPr>
+            <w:pStyle w:val="Spistreci1"/>
+            <w:tabs>
+              <w:tab w:val="right" w:leader="dot" w:pos="8777"/>
+            </w:tabs>
+            <w:rPr>
+              <w:rFonts w:asciiTheme="minorHAnsi" w:eastAsiaTheme="minorEastAsia" w:hAnsiTheme="minorHAnsi"/>
+              <w:noProof/>
+              <w:color w:val="auto"/>
+              <w:sz w:val="22"/>
+              <w:lang w:eastAsia="pl-PL"/>
+            </w:rPr>
+          </w:pPr>
+          <w:hyperlink w:anchor="_Toc125541972" w:history="1">
+            <w:r>
+              <w:rPr>
+                <w:rStyle w:val="Hipercze"/>
+                <w:noProof/>
+              </w:rPr>
+              <w:t>Spis rysunków</w:t>
+            </w:r>
+            <w:r>
+              <w:rPr>
+                <w:noProof/>
+                <w:webHidden/>
+              </w:rPr>
+              <w:tab/>
+            </w:r>
+            <w:r>
+              <w:rPr>
+                <w:noProof/>
+                <w:webHidden/>
+              </w:rPr>
+              <w:fldChar w:fldCharType="begin"/>
+            </w:r>
+            <w:r>
+              <w:rPr>
+                <w:noProof/>
+                <w:webHidden/>
+              </w:rPr>
+              <w:instrText xml:space="preserve"> PAGEREF _Toc125541972 \h </w:instrText>
+            </w:r>
+            <w:r>
+              <w:rPr>
+                <w:noProof/>
+                <w:webHidden/>
+              </w:rPr>
+            </w:r>
+            <w:r>
+              <w:rPr>
+                <w:noProof/>
+                <w:webHidden/>
+              </w:rPr>
+              <w:fldChar w:fldCharType="separate"/>
+            </w:r>
+            <w:r>
+              <w:rPr>
+                <w:noProof/>
+                <w:webHidden/>
+              </w:rPr>
+              <w:t>31</w:t>
+            </w:r>
+            <w:r>
+              <w:rPr>
+                <w:noProof/>
+                <w:webHidden/>
+              </w:rPr>
+              <w:fldChar w:fldCharType="end"/>
+            </w:r>
+          </w:hyperlink>
+        </w:p>
+        <w:p>
+          <w:pPr>
+            <w:pStyle w:val="Spistreci1"/>
+            <w:tabs>
+              <w:tab w:val="right" w:leader="dot" w:pos="8777"/>
+            </w:tabs>
+            <w:rPr>
+              <w:rFonts w:asciiTheme="minorHAnsi" w:eastAsiaTheme="minorEastAsia" w:hAnsiTheme="minorHAnsi"/>
+              <w:noProof/>
+              <w:color w:val="auto"/>
+              <w:sz w:val="22"/>
+              <w:lang w:eastAsia="pl-PL"/>
+            </w:rPr>
+          </w:pPr>
+          <w:hyperlink w:anchor="_Toc125541973" w:history="1">
+            <w:r>
+              <w:rPr>
+                <w:rStyle w:val="Hipercze"/>
+                <w:noProof/>
+              </w:rPr>
+              <w:t>Spis tabel</w:t>
+            </w:r>
+            <w:r>
+              <w:rPr>
+                <w:noProof/>
+                <w:webHidden/>
+              </w:rPr>
+              <w:tab/>
+            </w:r>
+            <w:r>
+              <w:rPr>
+                <w:noProof/>
+                <w:webHidden/>
+              </w:rPr>
+              <w:fldChar w:fldCharType="begin"/>
+            </w:r>
+            <w:r>
+              <w:rPr>
+                <w:noProof/>
+                <w:webHidden/>
+              </w:rPr>
+              <w:instrText xml:space="preserve"> PAGEREF _Toc125541973 \h </w:instrText>
+            </w:r>
+            <w:r>
+              <w:rPr>
+                <w:noProof/>
+                <w:webHidden/>
+              </w:rPr>
+            </w:r>
+            <w:r>
+              <w:rPr>
+                <w:noProof/>
+                <w:webHidden/>
+              </w:rPr>
+              <w:fldChar w:fldCharType="separate"/>
+            </w:r>
+            <w:r>
+              <w:rPr>
+                <w:noProof/>
+                <w:webHidden/>
+              </w:rPr>
+              <w:t>32</w:t>
+            </w:r>
+            <w:r>
+              <w:rPr>
+                <w:noProof/>
+                <w:webHidden/>
+              </w:rPr>
+              <w:fldChar w:fldCharType="end"/>
+            </w:r>
+          </w:hyperlink>
+        </w:p>
+        <w:p>
+          <w:pPr>
+            <w:pStyle w:val="Spistreci1"/>
+            <w:tabs>
+              <w:tab w:val="right" w:leader="dot" w:pos="8777"/>
+            </w:tabs>
+            <w:rPr>
+              <w:rFonts w:asciiTheme="minorHAnsi" w:eastAsiaTheme="minorEastAsia" w:hAnsiTheme="minorHAnsi"/>
+              <w:noProof/>
+              <w:color w:val="auto"/>
+              <w:sz w:val="22"/>
+              <w:lang w:eastAsia="pl-PL"/>
+            </w:rPr>
+          </w:pPr>
+          <w:hyperlink w:anchor="_Toc125541974" w:history="1">
+            <w:r>
+              <w:rPr>
+                <w:rStyle w:val="Hipercze"/>
+                <w:noProof/>
+              </w:rPr>
+              <w:t>Streszczenie</w:t>
+            </w:r>
+            <w:r>
+              <w:rPr>
+                <w:noProof/>
+                <w:webHidden/>
+              </w:rPr>
+              <w:tab/>
+            </w:r>
+            <w:r>
+              <w:rPr>
+                <w:noProof/>
+                <w:webHidden/>
+              </w:rPr>
+              <w:fldChar w:fldCharType="begin"/>
+            </w:r>
+            <w:r>
+              <w:rPr>
+                <w:noProof/>
+                <w:webHidden/>
+              </w:rPr>
+              <w:instrText xml:space="preserve"> PAGEREF _Toc125541974 \h </w:instrText>
+            </w:r>
+            <w:r>
+              <w:rPr>
+                <w:noProof/>
+                <w:webHidden/>
+              </w:rPr>
+            </w:r>
+            <w:r>
+              <w:rPr>
+                <w:noProof/>
+                <w:webHidden/>
+              </w:rPr>
+              <w:fldChar w:fldCharType="separate"/>
+            </w:r>
+            <w:r>
+              <w:rPr>
+                <w:noProof/>
+                <w:webHidden/>
+              </w:rPr>
+              <w:t>33</w:t>
+            </w:r>
+            <w:r>
+              <w:rPr>
+                <w:noProof/>
+                <w:webHidden/>
+              </w:rPr>
+              <w:fldChar w:fldCharType="end"/>
+            </w:r>
+          </w:hyperlink>
+        </w:p>
+        <w:p>
+          <w:pPr>
+            <w:pStyle w:val="Spistreci1"/>
+            <w:tabs>
+              <w:tab w:val="right" w:leader="dot" w:pos="8777"/>
+            </w:tabs>
+            <w:rPr>
+              <w:rFonts w:asciiTheme="minorHAnsi" w:eastAsiaTheme="minorEastAsia" w:hAnsiTheme="minorHAnsi"/>
+              <w:noProof/>
+              <w:color w:val="auto"/>
+              <w:sz w:val="22"/>
+              <w:lang w:eastAsia="pl-PL"/>
+            </w:rPr>
+          </w:pPr>
+          <w:hyperlink w:anchor="_Toc125541975" w:history="1">
+            <w:r>
+              <w:rPr>
+                <w:rStyle w:val="Hipercze"/>
+                <w:noProof/>
+              </w:rPr>
+              <w:t>Summary</w:t>
+            </w:r>
+            <w:r>
+              <w:rPr>
+                <w:noProof/>
+                <w:webHidden/>
+              </w:rPr>
+              <w:tab/>
+            </w:r>
+            <w:r>
+              <w:rPr>
+                <w:noProof/>
+                <w:webHidden/>
+              </w:rPr>
+              <w:fldChar w:fldCharType="begin"/>
+            </w:r>
+            <w:r>
+              <w:rPr>
+                <w:noProof/>
+                <w:webHidden/>
+              </w:rPr>
+              <w:instrText xml:space="preserve"> PAGEREF _Toc125541975 \h </w:instrText>
+            </w:r>
+            <w:r>
+              <w:rPr>
+                <w:noProof/>
+                <w:webHidden/>
+              </w:rPr>
+            </w:r>
+            <w:r>
+              <w:rPr>
+                <w:noProof/>
+                <w:webHidden/>
+              </w:rPr>
+              <w:fldChar w:fldCharType="separate"/>
+            </w:r>
+            <w:r>
+              <w:rPr>
+                <w:noProof/>
+                <w:webHidden/>
+              </w:rPr>
+              <w:t>34</w:t>
+            </w:r>
+            <w:r>
+              <w:rPr>
+                <w:noProof/>
+                <w:webHidden/>
+              </w:rPr>
+              <w:fldChar w:fldCharType="end"/>
+            </w:r>
+          </w:hyperlink>
+        </w:p>
+        <w:p>
+          <w:pPr>
+            <w:pStyle w:val="Spistreci1"/>
+            <w:tabs>
+              <w:tab w:val="right" w:leader="dot" w:pos="8777"/>
+            </w:tabs>
+            <w:rPr>
+              <w:rFonts w:asciiTheme="minorHAnsi" w:eastAsiaTheme="minorEastAsia" w:hAnsiTheme="minorHAnsi"/>
+              <w:noProof/>
+              <w:color w:val="auto"/>
+              <w:sz w:val="22"/>
+              <w:lang w:eastAsia="pl-PL"/>
+            </w:rPr>
+          </w:pPr>
+          <w:hyperlink w:anchor="_Toc125541976" w:history="1">
+            <w:r>
+              <w:rPr>
+                <w:rStyle w:val="Hipercze"/>
+                <w:noProof/>
+              </w:rPr>
+              <w:t>Oświadczenie</w:t>
+            </w:r>
+            <w:r>
+              <w:rPr>
+                <w:noProof/>
+                <w:webHidden/>
+              </w:rPr>
+              <w:tab/>
+            </w:r>
+            <w:r>
+              <w:rPr>
+                <w:noProof/>
+                <w:webHidden/>
+              </w:rPr>
+              <w:fldChar w:fldCharType="begin"/>
+            </w:r>
+            <w:r>
+              <w:rPr>
+                <w:noProof/>
+                <w:webHidden/>
+              </w:rPr>
+              <w:instrText xml:space="preserve"> PAGEREF _Toc125541976 \h </w:instrText>
+            </w:r>
+            <w:r>
+              <w:rPr>
+                <w:noProof/>
+                <w:webHidden/>
+              </w:rPr>
+            </w:r>
+            <w:r>
+              <w:rPr>
+                <w:noProof/>
+                <w:webHidden/>
+              </w:rPr>
+              <w:fldChar w:fldCharType="separate"/>
+            </w:r>
+            <w:r>
+              <w:rPr>
+                <w:noProof/>
+                <w:webHidden/>
+              </w:rPr>
+              <w:t>35</w:t>
+            </w:r>
+            <w:r>
+              <w:rPr>
+                <w:noProof/>
+                <w:webHidden/>
+              </w:rPr>
+              <w:fldChar w:fldCharType="end"/>
+            </w:r>
+          </w:hyperlink>
+        </w:p>
+        <w:p>
+          <w:pPr>
+            <w:pStyle w:val="Spistreci1"/>
+            <w:tabs>
+              <w:tab w:val="right" w:leader="dot" w:pos="8777"/>
+            </w:tabs>
+            <w:rPr>
+              <w:rFonts w:asciiTheme="minorHAnsi" w:eastAsiaTheme="minorEastAsia" w:hAnsiTheme="minorHAnsi"/>
+              <w:noProof/>
+              <w:color w:val="auto"/>
+              <w:sz w:val="22"/>
+              <w:lang w:eastAsia="pl-PL"/>
+            </w:rPr>
+          </w:pPr>
+          <w:hyperlink w:anchor="_Toc125541977" w:history="1">
+            <w:r>
+              <w:rPr>
+                <w:rStyle w:val="Hipercze"/>
+                <w:noProof/>
+                <w:lang w:val="en-GB"/>
+              </w:rPr>
+              <w:t>Kopia kewstionariusza dyplomowego</w:t>
+            </w:r>
+            <w:r>
+              <w:rPr>
+                <w:noProof/>
+                <w:webHidden/>
+              </w:rPr>
+              <w:tab/>
+            </w:r>
+            <w:r>
+              <w:rPr>
+                <w:noProof/>
+                <w:webHidden/>
+              </w:rPr>
+              <w:fldChar w:fldCharType="begin"/>
+            </w:r>
+            <w:r>
+              <w:rPr>
+                <w:noProof/>
+                <w:webHidden/>
+              </w:rPr>
+              <w:instrText xml:space="preserve"> PAGEREF _Toc125541977 \h </w:instrText>
+            </w:r>
+            <w:r>
+              <w:rPr>
+                <w:noProof/>
+                <w:webHidden/>
+              </w:rPr>
+            </w:r>
+            <w:r>
+              <w:rPr>
+                <w:noProof/>
+                <w:webHidden/>
+              </w:rPr>
+              <w:fldChar w:fldCharType="separate"/>
+            </w:r>
+            <w:r>
+              <w:rPr>
+                <w:noProof/>
+                <w:webHidden/>
+              </w:rPr>
+              <w:t>36</w:t>
             </w:r>
             <w:r>
               <w:rPr>
@@ -1650,160 +2515,11 @@
             <w:fldChar w:fldCharType="end"/>
           </w:r>
         </w:p>
+        <w:p/>
+        <w:p/>
+        <w:p/>
       </w:sdtContent>
     </w:sdt>
-    <w:p>
-      <w:pPr>
-        <w:rPr>
-          <w:rFonts w:cs="Times New Roman"/>
-          <w:szCs w:val="24"/>
-        </w:rPr>
-      </w:pPr>
-      <w:r>
-        <w:rPr>
-          <w:rFonts w:cs="Times New Roman"/>
-          <w:szCs w:val="24"/>
-        </w:rPr>
-        <w:t xml:space="preserve">2.4 </w:t>
-      </w:r>
-      <w:r>
-        <w:rPr>
-          <w:rFonts w:cs="Times New Roman"/>
-          <w:szCs w:val="24"/>
-        </w:rPr>
-        <w:t>Zastosowane algorytmy</w:t>
-      </w:r>
-    </w:p>
-    <w:p>
-      <w:pPr>
-        <w:rPr>
-          <w:rFonts w:cs="Times New Roman"/>
-          <w:szCs w:val="24"/>
-        </w:rPr>
-      </w:pPr>
-      <w:r>
-        <w:rPr>
-          <w:rFonts w:cs="Times New Roman"/>
-          <w:szCs w:val="24"/>
-        </w:rPr>
-        <w:t>Podsumowanie i wnioski</w:t>
-      </w:r>
-    </w:p>
-    <w:p>
-      <w:pPr>
-        <w:rPr>
-          <w:rFonts w:cs="Times New Roman"/>
-          <w:szCs w:val="24"/>
-        </w:rPr>
-      </w:pPr>
-      <w:r>
-        <w:rPr>
-          <w:rFonts w:cs="Times New Roman"/>
-          <w:szCs w:val="24"/>
-        </w:rPr>
-        <w:t>Bibliografia</w:t>
-      </w:r>
-    </w:p>
-    <w:p>
-      <w:pPr>
-        <w:rPr>
-          <w:rFonts w:cs="Times New Roman"/>
-          <w:szCs w:val="24"/>
-        </w:rPr>
-      </w:pPr>
-      <w:r>
-        <w:rPr>
-          <w:rFonts w:cs="Times New Roman"/>
-          <w:szCs w:val="24"/>
-        </w:rPr>
-        <w:t>Spis rysunków</w:t>
-      </w:r>
-    </w:p>
-    <w:p>
-      <w:pPr>
-        <w:rPr>
-          <w:rFonts w:cs="Times New Roman"/>
-          <w:szCs w:val="24"/>
-        </w:rPr>
-      </w:pPr>
-      <w:r>
-        <w:rPr>
-          <w:rFonts w:cs="Times New Roman"/>
-          <w:szCs w:val="24"/>
-        </w:rPr>
-        <w:t>Spis tabel</w:t>
-      </w:r>
-    </w:p>
-    <w:p>
-      <w:pPr>
-        <w:rPr>
-          <w:rFonts w:cs="Times New Roman"/>
-          <w:szCs w:val="24"/>
-        </w:rPr>
-      </w:pPr>
-      <w:r>
-        <w:rPr>
-          <w:rFonts w:cs="Times New Roman"/>
-          <w:szCs w:val="24"/>
-        </w:rPr>
-        <w:t>Streszczenie</w:t>
-      </w:r>
-    </w:p>
-    <w:p>
-      <w:pPr>
-        <w:rPr>
-          <w:rFonts w:cs="Times New Roman"/>
-          <w:szCs w:val="24"/>
-        </w:rPr>
-      </w:pPr>
-      <w:proofErr w:type="spellStart"/>
-      <w:r>
-        <w:rPr>
-          <w:rFonts w:cs="Times New Roman"/>
-          <w:szCs w:val="24"/>
-        </w:rPr>
-        <w:t>Summary</w:t>
-      </w:r>
-      <w:proofErr w:type="spellEnd"/>
-    </w:p>
-    <w:p>
-      <w:pPr>
-        <w:rPr>
-          <w:rFonts w:cs="Times New Roman"/>
-          <w:szCs w:val="24"/>
-        </w:rPr>
-      </w:pPr>
-      <w:r>
-        <w:rPr>
-          <w:rFonts w:cs="Times New Roman"/>
-          <w:szCs w:val="24"/>
-        </w:rPr>
-        <w:t>Oświadczenie</w:t>
-      </w:r>
-    </w:p>
-    <w:p>
-      <w:pPr>
-        <w:rPr>
-          <w:rFonts w:cs="Times New Roman"/>
-          <w:szCs w:val="24"/>
-        </w:rPr>
-      </w:pPr>
-      <w:r>
-        <w:rPr>
-          <w:rFonts w:cs="Times New Roman"/>
-          <w:szCs w:val="24"/>
-        </w:rPr>
-        <w:t>Kopia kwestionariusza dyplomowego</w:t>
-      </w:r>
-    </w:p>
-    <w:p>
-      <w:pPr>
-        <w:rPr>
-          <w:rFonts w:cs="Times New Roman"/>
-          <w:szCs w:val="24"/>
-        </w:rPr>
-      </w:pPr>
-    </w:p>
     <w:p>
       <w:pPr>
         <w:pStyle w:val="Nagwek1"/>
@@ -1815,12 +2531,12 @@
           <w:szCs w:val="76"/>
         </w:rPr>
       </w:pPr>
-      <w:bookmarkStart w:id="0" w:name="_Toc124592246"/>
     </w:p>
     <w:p>
       <w:pPr>
         <w:pStyle w:val="Nagwek1"/>
       </w:pPr>
+      <w:bookmarkStart w:id="0" w:name="_Toc125541950"/>
       <w:r>
         <w:t>Wykaz symboli, skrótów i oznaczeń stosowanych w pracy</w:t>
       </w:r>
@@ -1955,25 +2671,27 @@
           <w:szCs w:val="24"/>
           <w:lang w:val="en-GB"/>
         </w:rPr>
-        <w:t xml:space="preserve">HTML – Hyper Text </w:t>
-      </w:r>
-      <w:proofErr w:type="spellStart"/>
-      <w:r>
+        <w:t>HTML – Hyper Text Markup Language</w:t>
+      </w:r>
+    </w:p>
+    <w:p>
+      <w:pPr>
+        <w:tabs>
+          <w:tab w:val="left" w:pos="7544"/>
+        </w:tabs>
         <w:rPr>
           <w:rFonts w:cs="Times New Roman"/>
           <w:szCs w:val="24"/>
           <w:lang w:val="en-GB"/>
         </w:rPr>
-        <w:t>Markup</w:t>
-      </w:r>
-      <w:proofErr w:type="spellEnd"/>
+      </w:pPr>
       <w:r>
         <w:rPr>
           <w:rFonts w:cs="Times New Roman"/>
           <w:szCs w:val="24"/>
           <w:lang w:val="en-GB"/>
         </w:rPr>
-        <w:t xml:space="preserve"> Language</w:t>
+        <w:t>CSS – Cascading Style Sheets</w:t>
       </w:r>
     </w:p>
     <w:p>
@@ -1993,7 +2711,7 @@
           <w:szCs w:val="24"/>
           <w:lang w:val="en-GB"/>
         </w:rPr>
-        <w:t>CSS – Cascading Style Sheets</w:t>
+        <w:t>PHP – Hypertext Preprocessor</w:t>
       </w:r>
     </w:p>
     <w:p>
@@ -2013,18 +2731,16 @@
           <w:szCs w:val="24"/>
           <w:lang w:val="en-GB"/>
         </w:rPr>
-        <w:t xml:space="preserve">PHP – Hypertext </w:t>
-      </w:r>
-      <w:proofErr w:type="spellStart"/>
+        <w:t xml:space="preserve">SQL – Structured </w:t>
+      </w:r>
       <w:r>
         <w:rPr>
           <w:rFonts w:cs="Times New Roman"/>
           <w:szCs w:val="24"/>
           <w:lang w:val="en-GB"/>
         </w:rPr>
-        <w:t>Preprocessor</w:t>
-      </w:r>
-      <w:proofErr w:type="spellEnd"/>
+        <w:t>Query Language</w:t>
+      </w:r>
     </w:p>
     <w:p>
       <w:pPr>
@@ -2034,24 +2750,14 @@
         <w:rPr>
           <w:rFonts w:cs="Times New Roman"/>
           <w:szCs w:val="24"/>
-          <w:lang w:val="en-GB"/>
-        </w:rPr>
-      </w:pPr>
-      <w:r>
-        <w:rPr>
-          <w:rFonts w:cs="Times New Roman"/>
-          <w:szCs w:val="24"/>
-          <w:lang w:val="en-GB"/>
-        </w:rPr>
-        <w:t xml:space="preserve">SQL – Structured </w:t>
-      </w:r>
-      <w:r>
-        <w:rPr>
-          <w:rFonts w:cs="Times New Roman"/>
-          <w:szCs w:val="24"/>
-          <w:lang w:val="en-GB"/>
-        </w:rPr>
-        <w:t>Query Language</w:t>
+        </w:rPr>
+      </w:pPr>
+      <w:r>
+        <w:rPr>
+          <w:rFonts w:cs="Times New Roman"/>
+          <w:szCs w:val="24"/>
+        </w:rPr>
+        <w:t>MVC – Model View Controller</w:t>
       </w:r>
     </w:p>
     <w:p>
@@ -2069,23 +2775,7 @@
           <w:rFonts w:cs="Times New Roman"/>
           <w:szCs w:val="24"/>
         </w:rPr>
-        <w:t xml:space="preserve">MVC – Model </w:t>
-      </w:r>
-      <w:proofErr w:type="spellStart"/>
-      <w:r>
-        <w:rPr>
-          <w:rFonts w:cs="Times New Roman"/>
-          <w:szCs w:val="24"/>
-        </w:rPr>
-        <w:t>View</w:t>
-      </w:r>
-      <w:proofErr w:type="spellEnd"/>
-      <w:r>
-        <w:rPr>
-          <w:rFonts w:cs="Times New Roman"/>
-          <w:szCs w:val="24"/>
-        </w:rPr>
-        <w:t xml:space="preserve"> Controller</w:t>
+        <w:t>API – Interfejs Programowania Aplikacji</w:t>
       </w:r>
     </w:p>
     <w:p>
@@ -2222,7 +2912,7 @@
       <w:pPr>
         <w:pStyle w:val="Nagwek1"/>
       </w:pPr>
-      <w:bookmarkStart w:id="1" w:name="_Toc124592247"/>
+      <w:bookmarkStart w:id="1" w:name="_Toc125541951"/>
       <w:r>
         <w:lastRenderedPageBreak/>
         <w:t>Wstęp</w:t>
@@ -2296,7 +2986,21 @@
           <w:rFonts w:cs="Times New Roman"/>
           <w:szCs w:val="24"/>
         </w:rPr>
-        <w:t xml:space="preserve"> Problemem staje się poprawna weryfikacja sprzętu przejmowanego przez funkcjonariuszy podczas zmiany służby. Efektywność sprawdzenia wyposażenia podczas zmiany służby ma bezpośredni wpływ na powodzenie</w:t>
+        <w:t xml:space="preserve"> Problemem staje się poprawna weryfikacja sprzętu przejmowanego przez funkcjonariuszy podczas zmiany służby. Efektywność sprawdzenia wyposażenia podczas zmiany służby ma bezpośredni wpływ </w:t>
+      </w:r>
+      <w:r>
+        <w:rPr>
+          <w:rFonts w:cs="Times New Roman"/>
+          <w:szCs w:val="24"/>
+        </w:rPr>
+        <w:t xml:space="preserve">             </w:t>
+      </w:r>
+      <w:r>
+        <w:rPr>
+          <w:rFonts w:cs="Times New Roman"/>
+          <w:szCs w:val="24"/>
+        </w:rPr>
+        <w:t>na powodzenie</w:t>
       </w:r>
       <w:r>
         <w:rPr>
@@ -2335,7 +3039,28 @@
           <w:rFonts w:cs="Times New Roman"/>
           <w:szCs w:val="24"/>
         </w:rPr>
-        <w:t>ją kilka różnych kwalifikacji niezbędnych do prawidłowego funkcjonowania JRG PSP posiadających grupę specjalistyczną. Powoduje to częste zamiany funkcjonariuszy pomiędzy służbami, w celu zapewnienia gotowości</w:t>
+        <w:t>ją po kilka</w:t>
+      </w:r>
+      <w:r>
+        <w:rPr>
+          <w:rFonts w:cs="Times New Roman"/>
+          <w:szCs w:val="24"/>
+        </w:rPr>
+        <w:t xml:space="preserve"> kwalifikacji niezbędnych do prawidłowego funkcjonowania JRG PSP</w:t>
+      </w:r>
+      <w:r>
+        <w:rPr>
+          <w:rFonts w:cs="Times New Roman"/>
+          <w:szCs w:val="24"/>
+        </w:rPr>
+        <w:t>,</w:t>
+      </w:r>
+      <w:r>
+        <w:rPr>
+          <w:rFonts w:cs="Times New Roman"/>
+          <w:szCs w:val="24"/>
+        </w:rPr>
+        <w:t xml:space="preserve"> posiadających grupę specjalistyczną. Powoduje to częste zamiany funkcjonariuszy pomiędzy służbami, w celu zapewnienia gotowości</w:t>
       </w:r>
       <w:r>
         <w:rPr>
@@ -2374,6 +3099,13 @@
           <w:rFonts w:cs="Times New Roman"/>
           <w:szCs w:val="24"/>
         </w:rPr>
+        <w:tab/>
+      </w:r>
+      <w:r>
+        <w:rPr>
+          <w:rFonts w:cs="Times New Roman"/>
+          <w:szCs w:val="24"/>
+        </w:rPr>
         <w:t>Rozwój poszczególnych dziedzin ratownictwa powoduje potrzebę dostępności dla  funkcjonariuszy do najnowszych skryptów szkoleniowych rekomendowanych przez KG PSP.</w:t>
       </w:r>
     </w:p>
@@ -2400,7 +3132,21 @@
           <w:rFonts w:cs="Times New Roman"/>
           <w:szCs w:val="24"/>
         </w:rPr>
-        <w:t xml:space="preserve">onariusza do informacji o stanie sprzętu w JRG oraz stały dostęp do grafików związanych ze służbą, planów urlopowych, bazy wiedzy. </w:t>
+        <w:t xml:space="preserve">onariusza do informacji o stanie sprzętu w JRG oraz stały dostęp </w:t>
+      </w:r>
+      <w:r>
+        <w:rPr>
+          <w:rFonts w:cs="Times New Roman"/>
+          <w:szCs w:val="24"/>
+        </w:rPr>
+        <w:t xml:space="preserve">               </w:t>
+      </w:r>
+      <w:r>
+        <w:rPr>
+          <w:rFonts w:cs="Times New Roman"/>
+          <w:szCs w:val="24"/>
+        </w:rPr>
+        <w:t xml:space="preserve">do grafików związanych ze służbą, planów urlopowych, bazy wiedzy. </w:t>
       </w:r>
     </w:p>
     <w:p>
@@ -2496,7 +3242,7 @@
           <w:numId w:val="7"/>
         </w:numPr>
       </w:pPr>
-      <w:bookmarkStart w:id="2" w:name="_Toc124592248"/>
+      <w:bookmarkStart w:id="2" w:name="_Toc125541952"/>
       <w:r>
         <w:lastRenderedPageBreak/>
         <w:t>Metodyka</w:t>
@@ -2507,7 +3253,7 @@
       <w:pPr>
         <w:pStyle w:val="Nagwek2"/>
       </w:pPr>
-      <w:bookmarkStart w:id="3" w:name="_Toc124592249"/>
+      <w:bookmarkStart w:id="3" w:name="_Toc125541953"/>
       <w:r>
         <w:t xml:space="preserve">1.1. </w:t>
       </w:r>
@@ -2519,15 +3265,7 @@
     <w:p>
       <w:r>
         <w:tab/>
-        <w:t xml:space="preserve">Aplikacja internetowa jest programem, który możemy podzielić na strefę front-end oraz </w:t>
-      </w:r>
-      <w:proofErr w:type="spellStart"/>
-      <w:r>
-        <w:t>back</w:t>
-      </w:r>
-      <w:proofErr w:type="spellEnd"/>
-      <w:r>
-        <w:t>-end.</w:t>
+        <w:t>Aplikacja internetowa jest programem, który możemy podzielić na strefę front-end oraz back-end.</w:t>
       </w:r>
       <w:r>
         <w:t xml:space="preserve"> Posiada bazę danych oraz jest umieszczony na serwerze</w:t>
@@ -2571,40 +3309,35 @@
         <w:t>echnologie użyte w pracy dyplomowej</w:t>
       </w:r>
       <w:r>
-        <w:t xml:space="preserve"> do budowy front-endu, to np. JS, HTML, CSS, AJAX.</w:t>
-      </w:r>
-    </w:p>
-    <w:p>
-      <w:proofErr w:type="spellStart"/>
-      <w:r>
-        <w:t>Back</w:t>
-      </w:r>
-      <w:proofErr w:type="spellEnd"/>
-      <w:r>
-        <w:t xml:space="preserve">-end odpowiada za logikę aplikacji. Stanowi kod niejawny dla użytkownika. Odpowiada za bezpieczeństwo działania programu, przetwarzanie danych, udostępnianie odpowiednich treści, łączenie z bazą danych. Technologie użyte w pracy dyplomowej do budowy </w:t>
-      </w:r>
-      <w:proofErr w:type="spellStart"/>
-      <w:r>
-        <w:t>back</w:t>
-      </w:r>
-      <w:proofErr w:type="spellEnd"/>
-      <w:r>
-        <w:t xml:space="preserve">-endu, to PHP, SQL, </w:t>
-      </w:r>
-      <w:proofErr w:type="spellStart"/>
-      <w:r>
-        <w:t>Twig</w:t>
-      </w:r>
-      <w:proofErr w:type="spellEnd"/>
-      <w:r>
-        <w:t>.</w:t>
-      </w:r>
-    </w:p>
+        <w:t xml:space="preserve"> </w:t>
+      </w:r>
+      <w:r>
+        <w:t xml:space="preserve">                   </w:t>
+      </w:r>
+      <w:r>
+        <w:t>do budowy front-endu, to</w:t>
+      </w:r>
+      <w:r>
+        <w:t xml:space="preserve"> JS, HTML, CSS, AJAX.</w:t>
+      </w:r>
+    </w:p>
+    <w:p>
+      <w:r>
+        <w:t xml:space="preserve">Back-end odpowiada za logikę aplikacji. Stanowi kod niejawny dla użytkownika. Odpowiada za bezpieczeństwo działania programu, przetwarzanie danych, udostępnianie odpowiednich treści, łączenie z bazą danych. Technologie użyte w pracy dyplomowej </w:t>
+      </w:r>
+      <w:r>
+        <w:t xml:space="preserve">                </w:t>
+      </w:r>
+      <w:r>
+        <w:t>do budowy back-endu, to PHP, SQL, Twig.</w:t>
+      </w:r>
+    </w:p>
+    <w:p/>
     <w:p>
       <w:pPr>
         <w:pStyle w:val="Nagwek2"/>
       </w:pPr>
-      <w:bookmarkStart w:id="4" w:name="_Toc124592250"/>
+      <w:bookmarkStart w:id="4" w:name="_Toc125541954"/>
       <w:r>
         <w:t xml:space="preserve">1.2. </w:t>
       </w:r>
@@ -2623,15 +3356,7 @@
         <w:t xml:space="preserve">JS - </w:t>
       </w:r>
       <w:r>
-        <w:t xml:space="preserve">Java </w:t>
-      </w:r>
-      <w:proofErr w:type="spellStart"/>
-      <w:r>
-        <w:t>Script</w:t>
-      </w:r>
-      <w:proofErr w:type="spellEnd"/>
-      <w:r>
-        <w:t xml:space="preserve"> </w:t>
+        <w:t xml:space="preserve">Java Script </w:t>
       </w:r>
       <w:r>
         <w:rPr>
@@ -2644,32 +3369,66 @@
         <w:rPr>
           <w:shd w:val="clear" w:color="auto" w:fill="FFFFFF"/>
         </w:rPr>
-        <w:t>jest popularną technologią programowania. Stanowi narzędzie do budowy zaawansowanych aplikacji. Jest językiem ciągle rozwijanym. Służy do interakcji i reagowania na zdarzenia wywołane w interfejsie programu. JS służy do walidacji w formularzach oraz tworzenia złożonych efektów wizualnych. Osadzenie kodu w aplikacji może odbywać się poprzez dodanie zewnętrznego skrypty w kodzie HTML</w:t>
+        <w:t xml:space="preserve">jest popularną technologią programowania. Stanowi narzędzie do budowy zaawansowanych aplikacji. Jest językiem ciągle rozwijanym. Służy do interakcji </w:t>
       </w:r>
       <w:r>
         <w:rPr>
           <w:shd w:val="clear" w:color="auto" w:fill="FFFFFF"/>
         </w:rPr>
-        <w:t xml:space="preserve"> z użyciem argumentu „</w:t>
-      </w:r>
-      <w:proofErr w:type="spellStart"/>
+        <w:t xml:space="preserve">                         </w:t>
+      </w:r>
       <w:r>
         <w:rPr>
           <w:shd w:val="clear" w:color="auto" w:fill="FFFFFF"/>
         </w:rPr>
-        <w:t>src</w:t>
-      </w:r>
-      <w:proofErr w:type="spellEnd"/>
+        <w:t xml:space="preserve">i reagowania na zdarzenia wywołane w interfejsie programu. JS służy do walidacji </w:t>
+      </w:r>
       <w:r>
         <w:rPr>
           <w:shd w:val="clear" w:color="auto" w:fill="FFFFFF"/>
         </w:rPr>
-        <w:t>”</w:t>
+        <w:t xml:space="preserve">                    </w:t>
       </w:r>
       <w:r>
         <w:rPr>
           <w:shd w:val="clear" w:color="auto" w:fill="FFFFFF"/>
         </w:rPr>
+        <w:t xml:space="preserve">w formularzach oraz tworzenia złożonych efektów wizualnych. Osadzenie kodu </w:t>
+      </w:r>
+      <w:r>
+        <w:rPr>
+          <w:shd w:val="clear" w:color="auto" w:fill="FFFFFF"/>
+        </w:rPr>
+        <w:t xml:space="preserve">                   </w:t>
+      </w:r>
+      <w:r>
+        <w:rPr>
+          <w:shd w:val="clear" w:color="auto" w:fill="FFFFFF"/>
+        </w:rPr>
+        <w:t>w aplikacji może odbywać się poprzez dodanie zewnętrznego skrypty w kodzie HTML</w:t>
+      </w:r>
+      <w:r>
+        <w:rPr>
+          <w:shd w:val="clear" w:color="auto" w:fill="FFFFFF"/>
+        </w:rPr>
+        <w:t xml:space="preserve"> </w:t>
+      </w:r>
+      <w:r>
+        <w:rPr>
+          <w:shd w:val="clear" w:color="auto" w:fill="FFFFFF"/>
+        </w:rPr>
+        <w:t xml:space="preserve">                </w:t>
+      </w:r>
+      <w:r>
+        <w:rPr>
+          <w:shd w:val="clear" w:color="auto" w:fill="FFFFFF"/>
+        </w:rPr>
+        <w:t>z użyciem argumentu „src”</w:t>
+      </w:r>
+      <w:r>
+        <w:rPr>
+          <w:shd w:val="clear" w:color="auto" w:fill="FFFFFF"/>
+        </w:rPr>
         <w:t>.</w:t>
       </w:r>
     </w:p>
@@ -2682,7 +3441,25 @@
         <w:t xml:space="preserve">HTML – </w:t>
       </w:r>
       <w:r>
-        <w:t xml:space="preserve">Opisuje strukturę aplikacji internetowej oraz układ informacji w niej zawartej. Nadaje właściwe znaczenie semantyczne fragmentom kodu. Tworzy akapity, hiperłącza, listy, nagłówki. Pozwala osadzić w kodzie dokumentu obiekty plikowe, multimedia, formularze, elementy bazy danych. HTML jako technologia front-endu umożliwia odpowiada za wyglądu dokumentu dostępnego dla użytkownika. </w:t>
+        <w:t xml:space="preserve">Opisuje strukturę aplikacji internetowej oraz układ informacji w niej zawartej. Nadaje właściwe znaczenie semantyczne fragmentom kodu. Tworzy akapity, hiperłącza, listy, nagłówki. Pozwala osadzić w kodzie dokumentu obiekty plikowe, multimedia, formularze, elementy bazy danych. HTML jako </w:t>
+      </w:r>
+      <w:r>
+        <w:t>technologia front-endu</w:t>
+      </w:r>
+      <w:r>
+        <w:t xml:space="preserve"> odpowiada </w:t>
+      </w:r>
+      <w:r>
+        <w:t xml:space="preserve">                 </w:t>
+      </w:r>
+      <w:r>
+        <w:t xml:space="preserve">za wyglądu </w:t>
+      </w:r>
+      <w:r>
+        <w:t xml:space="preserve">strukturalny </w:t>
+      </w:r>
+      <w:r>
+        <w:t xml:space="preserve">dokumentu dostępnego dla użytkownika. </w:t>
       </w:r>
     </w:p>
     <w:p>
@@ -2700,7 +3477,21 @@
           <w:rFonts w:cs="Times New Roman"/>
           <w:szCs w:val="24"/>
         </w:rPr>
-        <w:t xml:space="preserve">CSS – technologia odpowiedzialna za szczegółowe formatowanie elementów takich jak akapity, nagłówki, style i wielkość czcionek, kolory, elementy multimedialne. Elementy formatowane w osobnym pliku przy użyciu języka CSS powodują odseparowanie kodu od technologii odpowiadających za strukturę aplikacji. W ten sposób zmniejsza się zawiłość kodu, a zwiększa możliwość łatwiejszej rozbudowy lub przebudowy aplikacji. </w:t>
+        <w:t xml:space="preserve">CSS – technologia odpowiedzialna za szczegółowe formatowanie elementów takich jak akapity, nagłówki, style i wielkość czcionek, kolory, elementy multimedialne. Elementy formatowane w osobnym pliku przy użyciu języka CSS powodują odseparowanie kodu </w:t>
+      </w:r>
+      <w:r>
+        <w:rPr>
+          <w:rFonts w:cs="Times New Roman"/>
+          <w:szCs w:val="24"/>
+        </w:rPr>
+        <w:t xml:space="preserve">            </w:t>
+      </w:r>
+      <w:r>
+        <w:rPr>
+          <w:rFonts w:cs="Times New Roman"/>
+          <w:szCs w:val="24"/>
+        </w:rPr>
+        <w:t xml:space="preserve">od technologii odpowiadających za strukturę aplikacji. W ten sposób zmniejsza się zawiłość kodu, a zwiększa możliwość łatwiejszej rozbudowy lub przebudowy aplikacji. </w:t>
       </w:r>
     </w:p>
     <w:p>
@@ -2751,23 +3542,35 @@
           <w:szCs w:val="24"/>
         </w:rPr>
         <w:lastRenderedPageBreak/>
-        <w:t xml:space="preserve">PHP – technologia używana w </w:t>
-      </w:r>
-      <w:proofErr w:type="spellStart"/>
-      <w:r>
-        <w:rPr>
-          <w:rFonts w:cs="Times New Roman"/>
-          <w:szCs w:val="24"/>
-        </w:rPr>
-        <w:t>back</w:t>
-      </w:r>
-      <w:proofErr w:type="spellEnd"/>
-      <w:r>
-        <w:rPr>
-          <w:rFonts w:cs="Times New Roman"/>
-          <w:szCs w:val="24"/>
-        </w:rPr>
-        <w:t xml:space="preserve">-endzie aplikacji internetowych. Wykonanie kodu PHP odbywa się po stronie serwera. Dokument nie jest przetwarzany przez przeglądarkę, stanowi kod niejawny na dla użytkownika aplikacji. Technologia używana do logiki programu, zapewnienia bezpieczeństwa aplikacji. PHP odpowiada za przetwarzanie formularzy wysyłanych po stronie użytkownika, oraz dostarczenie odpowiedniej treści z serwera. </w:t>
+        <w:t>PHP – technologia używana w back-endzie aplikacji internetowych. Wykonanie kodu PHP odbywa się po stronie serwera. Dokument nie jest przetwarzany przez przeg</w:t>
+      </w:r>
+      <w:r>
+        <w:rPr>
+          <w:rFonts w:cs="Times New Roman"/>
+          <w:szCs w:val="24"/>
+        </w:rPr>
+        <w:t>lądarkę, stanowi kod niejawny</w:t>
+      </w:r>
+      <w:r>
+        <w:rPr>
+          <w:rFonts w:cs="Times New Roman"/>
+          <w:szCs w:val="24"/>
+        </w:rPr>
+        <w:t xml:space="preserve"> dla użytkownika aplikacji. Technologia używana do logiki programu, zapewnienia bezpieczeństwa aplikacji. PHP odpowiada za przetwarzanie formularzy wysyłanych po stronie użytkownika, oraz dostarczenie odpowiedniej treści </w:t>
+      </w:r>
+      <w:r>
+        <w:rPr>
+          <w:rFonts w:cs="Times New Roman"/>
+          <w:szCs w:val="24"/>
+        </w:rPr>
+        <w:t xml:space="preserve">                </w:t>
+      </w:r>
+      <w:r>
+        <w:rPr>
+          <w:rFonts w:cs="Times New Roman"/>
+          <w:szCs w:val="24"/>
+        </w:rPr>
+        <w:t xml:space="preserve">z serwera. </w:t>
       </w:r>
     </w:p>
     <w:p>
@@ -2785,7 +3588,21 @@
           <w:rFonts w:cs="Times New Roman"/>
           <w:szCs w:val="24"/>
         </w:rPr>
-        <w:t>SQL – język zapytań, który wykorzystuje się do umieszczania treści w bazie danych, a także</w:t>
+        <w:t>SQL – język zapytań, który wykorzystuje się do umieszczania treści w bazie danych,</w:t>
+      </w:r>
+      <w:r>
+        <w:rPr>
+          <w:rFonts w:cs="Times New Roman"/>
+          <w:szCs w:val="24"/>
+        </w:rPr>
+        <w:t xml:space="preserve">                   </w:t>
+      </w:r>
+      <w:r>
+        <w:rPr>
+          <w:rFonts w:cs="Times New Roman"/>
+          <w:szCs w:val="24"/>
+        </w:rPr>
+        <w:t xml:space="preserve"> a także</w:t>
       </w:r>
       <w:r>
         <w:rPr>
@@ -2805,37 +3622,26 @@
           <w:szCs w:val="24"/>
         </w:rPr>
       </w:pPr>
-      <w:proofErr w:type="spellStart"/>
-      <w:r>
-        <w:rPr>
-          <w:rFonts w:cs="Times New Roman"/>
-          <w:szCs w:val="24"/>
-        </w:rPr>
-        <w:t>Twig</w:t>
-      </w:r>
-      <w:proofErr w:type="spellEnd"/>
-      <w:r>
-        <w:rPr>
-          <w:rFonts w:cs="Times New Roman"/>
-          <w:szCs w:val="24"/>
-        </w:rPr>
-        <w:t xml:space="preserve"> – jest to silnik szablonów napisany w technologii PHP. Jest używany do niepowielania treści elementów strukturalnych front-endu oraz umieszczania informacji zwrotnej z </w:t>
-      </w:r>
-      <w:proofErr w:type="spellStart"/>
-      <w:r>
-        <w:rPr>
-          <w:rFonts w:cs="Times New Roman"/>
-          <w:szCs w:val="24"/>
-        </w:rPr>
-        <w:t>back</w:t>
-      </w:r>
-      <w:proofErr w:type="spellEnd"/>
-      <w:r>
-        <w:rPr>
-          <w:rFonts w:cs="Times New Roman"/>
-          <w:szCs w:val="24"/>
-        </w:rPr>
-        <w:t>-endu.</w:t>
+      <w:r>
+        <w:rPr>
+          <w:rFonts w:cs="Times New Roman"/>
+          <w:szCs w:val="24"/>
+        </w:rPr>
+        <w:t xml:space="preserve">Twig – jest to silnik szablonów napisany w technologii PHP. Jest używany </w:t>
+      </w:r>
+      <w:r>
+        <w:rPr>
+          <w:rFonts w:cs="Times New Roman"/>
+          <w:szCs w:val="24"/>
+        </w:rPr>
+        <w:t xml:space="preserve">                                </w:t>
+      </w:r>
+      <w:r>
+        <w:rPr>
+          <w:rFonts w:cs="Times New Roman"/>
+          <w:szCs w:val="24"/>
+        </w:rPr>
+        <w:t>do niepowielania treści elementów strukturalnych front-endu oraz umieszczania informacji zwrotnej z back-endu.</w:t>
       </w:r>
     </w:p>
     <w:p>
@@ -3044,7 +3850,7 @@
           <w:numId w:val="7"/>
         </w:numPr>
       </w:pPr>
-      <w:bookmarkStart w:id="5" w:name="_Toc124592251"/>
+      <w:bookmarkStart w:id="5" w:name="_Toc125541955"/>
       <w:r>
         <w:lastRenderedPageBreak/>
         <w:t>Dokumentacja techniczna</w:t>
@@ -3055,7 +3861,7 @@
       <w:pPr>
         <w:pStyle w:val="Nagwek2"/>
       </w:pPr>
-      <w:bookmarkStart w:id="6" w:name="_Toc124592252"/>
+      <w:bookmarkStart w:id="6" w:name="_Toc125541956"/>
       <w:r>
         <w:t xml:space="preserve">2.1. </w:t>
       </w:r>
@@ -3099,25 +3905,34 @@
         <w:t>ujęte w polityce prywatności programu, dotyczące JRG nr. 3 w Ustce, w której zostało przeprowadzone badanie użyteczności aplikacji. Użytkownikami aplikacji są funkcjonariusze JRG nr. 3 w Ustce</w:t>
       </w:r>
       <w:r>
-        <w:t xml:space="preserve"> KM PSP w Słupsku.</w:t>
-      </w:r>
-      <w:r>
-        <w:t xml:space="preserve"> Każdy użytkownik wyrazili zgodę na politykę prywatności aplikacji, przez</w:t>
-      </w:r>
-      <w:r>
-        <w:t xml:space="preserve">       </w:t>
-      </w:r>
-      <w:r>
-        <w:t xml:space="preserve"> co na potrzeby pisania pracy dyplomowej oraz jej obrony</w:t>
-      </w:r>
-      <w:r>
-        <w:t xml:space="preserve"> zezwala na udostępnia</w:t>
-      </w:r>
-      <w:r>
-        <w:t>nie swoich danych osobowych.</w:t>
-      </w:r>
-      <w:r>
-        <w:t xml:space="preserve"> </w:t>
+        <w:t xml:space="preserve"> KM PSP </w:t>
+      </w:r>
+      <w:r>
+        <w:t xml:space="preserve">                   </w:t>
+      </w:r>
+      <w:r>
+        <w:t>w Słupsku.</w:t>
+      </w:r>
+      <w:r>
+        <w:t xml:space="preserve"> Każdy użytkownik wyrazili zgodę na politykę prywatności aplikacji, </w:t>
+      </w:r>
+      <w:r>
+        <w:t xml:space="preserve">a tym samym </w:t>
+      </w:r>
+      <w:r>
+        <w:t>zezwala na udostępnianie swoich danych osobowych</w:t>
+      </w:r>
+      <w:r>
+        <w:t xml:space="preserve"> na potrzeby pisania </w:t>
+      </w:r>
+      <w:r>
+        <w:t xml:space="preserve">                  </w:t>
+      </w:r>
+      <w:r>
+        <w:t>pracy dyplomowej oraz jej obrony</w:t>
+      </w:r>
+      <w:r>
+        <w:t xml:space="preserve">. </w:t>
       </w:r>
       <w:r>
         <w:rPr>
@@ -3141,7 +3956,7 @@
           <w:rFonts w:cs="Times New Roman"/>
           <w:szCs w:val="24"/>
         </w:rPr>
-        <w:t xml:space="preserve"> oraz administratorem bazy </w:t>
+        <w:t xml:space="preserve"> oraz administratorem bazy</w:t>
       </w:r>
       <w:r>
         <w:t xml:space="preserve"> danych osobowych, grafiku służb</w:t>
@@ -3153,7 +3968,7 @@
         <w:t xml:space="preserve"> wyposażenia samochodów pożarniczych w JRG jest kpt. inż. Krystian Surowiec, zastępca dowódcy zmiany,</w:t>
       </w:r>
       <w:r>
-        <w:t xml:space="preserve">          </w:t>
+        <w:t xml:space="preserve"> </w:t>
       </w:r>
       <w:r>
         <w:t>JRG</w:t>
@@ -3178,16 +3993,28 @@
         </w:r>
       </w:hyperlink>
       <w:r>
-        <w:t xml:space="preserve"> jest dostęp przez każdego ratownika JRG do danych dotyczących wyposażenia i jego rozmieszczenia w samochodach pożarniczych. Każdy z funkcjonariuszy podczas przebiegu zmiany służby przeprowadza weryfikację przejmowanego sprzętu</w:t>
-      </w:r>
-      <w:r>
-        <w:t xml:space="preserve"> na własnym urządzeniu mobilnym</w:t>
+        <w:t xml:space="preserve"> jest dostęp przez każdego ratownika JRG do danych dotyczących wyposażenia i jego rozmieszczenia </w:t>
+      </w:r>
+      <w:r>
+        <w:t xml:space="preserve">                            </w:t>
+      </w:r>
+      <w:r>
+        <w:t>w samochodach pożarniczych. Każdy z funkcjonariuszy podczas przebiegu zmiany służby przeprowadza weryfikację przejmowanego sprzętu</w:t>
+      </w:r>
+      <w:r>
+        <w:t xml:space="preserve"> na samochodach z wykorzystaniem funkcjonalności aplikacji w urządzeniu mobilnym</w:t>
       </w:r>
       <w:r>
         <w:t>.</w:t>
       </w:r>
       <w:r>
-        <w:t xml:space="preserve"> Aplikacja informuje, kto i kiedy dokonał ostatniej weryfikacji sprzętu.</w:t>
+        <w:t xml:space="preserve"> Aplikacja informuje, kto i kiedy dokonał ostatniej weryfikacji sprzętu</w:t>
+      </w:r>
+      <w:r>
+        <w:t xml:space="preserve"> oraz w przejrzysty sposób ukazuje braki                             w wyposażeniu</w:t>
+      </w:r>
+      <w:r>
+        <w:t>.</w:t>
       </w:r>
       <w:r>
         <w:t xml:space="preserve"> Program umożliwia każdemu użytkownikowi dodanie nowego wyposażenia do samochodów pożarniczych w celu aktualizacji bazy danych.</w:t>
@@ -3201,15 +4028,7 @@
         <w:t xml:space="preserve">   w</w:t>
       </w:r>
       <w:r>
-        <w:t xml:space="preserve"> JRG. Grafiki znajdują się na serwerach </w:t>
-      </w:r>
-      <w:proofErr w:type="spellStart"/>
-      <w:r>
-        <w:t>Googl</w:t>
-      </w:r>
-      <w:proofErr w:type="spellEnd"/>
-      <w:r>
-        <w:t xml:space="preserve">, </w:t>
+        <w:t xml:space="preserve"> JRG. Grafiki znajdują się na serwerach Googl, </w:t>
       </w:r>
       <w:hyperlink r:id="rId12" w:history="1">
         <w:r>
@@ -3220,7 +4039,19 @@
         </w:r>
       </w:hyperlink>
       <w:r>
-        <w:t xml:space="preserve"> , których administratorem jest kpt. Krystian Surowiec. Dostęp do wprowadzenia modyfikacji w grafikach służb mają dowódcy poszczególnych zmian w JRG oraz Dowództw JRG. Pozostali użytkownicy aplikacji posiadają możliwość jedynie odczytu dokumentów w programie.</w:t>
+        <w:t xml:space="preserve"> , których administratorem jest kpt. Krystian Surowiec. Dostęp do wprowadzenia modyfikacji </w:t>
+      </w:r>
+      <w:r>
+        <w:t xml:space="preserve">                  </w:t>
+      </w:r>
+      <w:r>
+        <w:t xml:space="preserve">w grafikach służb mają dowódcy poszczególnych zmian w JRG oraz Dowództw JRG. Pozostali użytkownicy aplikacji posiadają możliwość jedynie odczytu dokumentów </w:t>
+      </w:r>
+      <w:r>
+        <w:t xml:space="preserve">                   </w:t>
+      </w:r>
+      <w:r>
+        <w:t>w programie.</w:t>
       </w:r>
     </w:p>
     <w:p>
@@ -3230,10 +4061,22 @@
     </w:p>
     <w:p>
       <w:r>
-        <w:t xml:space="preserve">Z uwagi na możliwości awansów poszczególnych użytkowników oraz przeniesień na inne zmiany aplikacja umożliwia wprowadzenie zmian dotyczących stopnia, stanowiska, zmiany, przez każdego funkcjonariusza. Z uwagi na podniesienie bezpieczeństwa programu, każdy użytkownik  w dowolnym momencie może zmienić hasło oraz adres </w:t>
-      </w:r>
-      <w:r>
-        <w:t xml:space="preserve">      </w:t>
+        <w:t>Z uwagi na możliwości awansów poszczególnych użytkowników oraz przeniesień na inne zmiany</w:t>
+      </w:r>
+      <w:r>
+        <w:t>,</w:t>
+      </w:r>
+      <w:r>
+        <w:t xml:space="preserve"> aplikacja umożliwia wprowadzenie zmian dotyczących stopnia, stanowiska, zmiany</w:t>
+      </w:r>
+      <w:r>
+        <w:t xml:space="preserve"> służbowej</w:t>
+      </w:r>
+      <w:r>
+        <w:t>, przez każdego funkcjonariusza. Z uwagi na podniesienie bezpieczeństwa programu, każdy użytkownik  w dowolnym momenci</w:t>
+      </w:r>
+      <w:r>
+        <w:t xml:space="preserve">e może zmienić hasło oraz adres </w:t>
       </w:r>
       <w:r>
         <w:t>e-mail związany ze swoim kontem.</w:t>
@@ -3243,77 +4086,25 @@
       </w:r>
     </w:p>
     <w:p>
-      <w:r>
-        <w:t xml:space="preserve">Program działa na </w:t>
-      </w:r>
-      <w:proofErr w:type="spellStart"/>
-      <w:r>
-        <w:t>frameworku</w:t>
-      </w:r>
-      <w:proofErr w:type="spellEnd"/>
-      <w:r>
-        <w:t xml:space="preserve"> opartym o wzorzec MVC, napisanym od podstaw. Wzorzec MVC pozwala na zwiększoną czytelność aplikacji, odpowiedni podział między                   front-endem i </w:t>
-      </w:r>
-      <w:proofErr w:type="spellStart"/>
-      <w:r>
-        <w:t>back</w:t>
-      </w:r>
-      <w:proofErr w:type="spellEnd"/>
-      <w:r>
-        <w:t>-endem oraz możliwość prostej rozbudowy o do</w:t>
-      </w:r>
-      <w:r>
-        <w:t>datkowe funkcjonalności. W części</w:t>
-      </w:r>
-      <w:r>
-        <w:t xml:space="preserve"> front-</w:t>
-      </w:r>
-      <w:proofErr w:type="spellStart"/>
-      <w:r>
-        <w:t>endowej</w:t>
-      </w:r>
-      <w:proofErr w:type="spellEnd"/>
-      <w:r>
-        <w:t xml:space="preserve"> wykorzystano </w:t>
-      </w:r>
-      <w:proofErr w:type="spellStart"/>
-      <w:r>
-        <w:t>technolgie</w:t>
-      </w:r>
-      <w:proofErr w:type="spellEnd"/>
-      <w:r>
-        <w:t xml:space="preserve"> JS, HTML, CSS natomiast w części </w:t>
-      </w:r>
-      <w:proofErr w:type="spellStart"/>
-      <w:r>
-        <w:t>back-endowej</w:t>
-      </w:r>
-      <w:proofErr w:type="spellEnd"/>
-      <w:r>
-        <w:t xml:space="preserve"> technologie PHP, SQL, </w:t>
-      </w:r>
-      <w:proofErr w:type="spellStart"/>
-      <w:r>
-        <w:t>Twig</w:t>
-      </w:r>
-      <w:proofErr w:type="spellEnd"/>
-      <w:r>
-        <w:t xml:space="preserve">. W aplikacji do budowy front-endu wykorzystano bibliotekę stylów CSS </w:t>
-      </w:r>
-      <w:proofErr w:type="spellStart"/>
-      <w:r>
-        <w:t>Bootstrap</w:t>
-      </w:r>
-      <w:proofErr w:type="spellEnd"/>
-      <w:r>
-        <w:t>.</w:t>
-      </w:r>
-    </w:p>
-    <w:p>
       <w:pPr>
         <w:pStyle w:val="Nagwek2"/>
       </w:pPr>
-      <w:bookmarkStart w:id="7" w:name="_Toc124592253"/>
+      <w:bookmarkStart w:id="7" w:name="_Toc125541957"/>
+    </w:p>
+    <w:p>
+      <w:pPr>
+        <w:pStyle w:val="Nagwek2"/>
+      </w:pPr>
+    </w:p>
+    <w:p>
+      <w:pPr>
+        <w:pStyle w:val="Nagwek2"/>
+      </w:pPr>
+    </w:p>
+    <w:p>
+      <w:pPr>
+        <w:pStyle w:val="Nagwek2"/>
+      </w:pPr>
       <w:r>
         <w:lastRenderedPageBreak/>
         <w:t xml:space="preserve">2.2. </w:t>
@@ -3342,15 +4133,15 @@
         </w:r>
       </w:hyperlink>
       <w:r>
-        <w:t xml:space="preserve"> jest aplikacją internetową. Wyróżnia ją brak potrzeby instalacji programu na poszczególnych urządzeniach. W celu uruchomienia aplikacji wymagany jest dostęp urządzenia do Internetu oraz zainstalowana przeglądarka internetowa. Takie rozwiązanie daje szeroki wachlarz możliwości uruchamiania aplikacji i dostępu do jej funkcjonalności przez użytkowników. Efektem tego jest możliwość korzystania z programu na urządzeniach mobilnych np. smartfon, tablet, laptop oraz stacjonarnych np. komputer stacjonarny. Możliwość dostępu z urządzeń o różnej rozdzielczości ekranu, oparta jest o responsywną budowę witryny. Taki zabieg pozwala na zachowanie wszystkich funkcjonalności przy zmianie struktury front-</w:t>
-      </w:r>
-      <w:proofErr w:type="spellStart"/>
-      <w:r>
-        <w:t>endowej</w:t>
-      </w:r>
-      <w:proofErr w:type="spellEnd"/>
-      <w:r>
-        <w:t xml:space="preserve"> programu.</w:t>
+        <w:t xml:space="preserve"> jest aplikacją internetową. Wyróżnia ją brak potrzeby instalacji programu na poszczególnych urządzeniach. W celu uruchomienia aplikacji wymagany jest dostęp urządzenia do Internetu oraz zainstalowana przeglądarka internetowa. Takie rozwiązanie daje szeroki wachlarz możliwości uruchamiania aplikacji </w:t>
+      </w:r>
+      <w:r>
+        <w:t xml:space="preserve">                </w:t>
+      </w:r>
+      <w:bookmarkStart w:id="8" w:name="_GoBack"/>
+      <w:bookmarkEnd w:id="8"/>
+      <w:r>
+        <w:t>i dostępu do jej funkcjonalności przez użytkowników. Efektem tego jest możliwość korzystania z programu na urządzeniach mobilnych np. smartfon, tablet, laptop oraz stacjonarnych np. komputer stacjonarny. Możliwość dostępu z urządzeń o różnej rozdzielczości ekranu, oparta jest o responsywną budowę witryny. Taki zabieg pozwala na zachowanie wszystkich funkcjonalności przy zmianie struktury front-endowej programu.</w:t>
       </w:r>
       <w:r>
         <w:t xml:space="preserve"> W celu szybkiego dostępu do aplikacji możemy dodać skrót z poziomu przeglądarki, na ekran startowy urządzenia. </w:t>
@@ -3600,37 +4391,13 @@
         <w:t xml:space="preserve">W formularzu wpisujemy imię, nazwisko, e-mail, hasło. Z okna wyboru, wybieramy kolejno stopień, stanowisko, zmianę. Potwierdzamy kliknięciem „Nie jestem robotem”, a następnie akceptujemy Politykę Prywatności aplikacji. Etapem końcowym jest kliknięcie „Zarejestruj”. </w:t>
       </w:r>
       <w:r>
-        <w:t>W celu zachowania bezpieczeństwa dostępu do aplikacji, hasła do kont funkcjonariuszy JRG są przechowywane na serwerze w formie niejawnej (</w:t>
-      </w:r>
-      <w:proofErr w:type="spellStart"/>
-      <w:r>
-        <w:t>hashowanej</w:t>
-      </w:r>
-      <w:proofErr w:type="spellEnd"/>
-      <w:r>
-        <w:t>) przy użyciu funkcji „</w:t>
-      </w:r>
-      <w:proofErr w:type="spellStart"/>
-      <w:r>
-        <w:t>password_hash</w:t>
-      </w:r>
-      <w:proofErr w:type="spellEnd"/>
-      <w:r>
-        <w:t xml:space="preserve">” w technologii PHP. W celu zabezpieczenia aplikacji internetowej przed </w:t>
+        <w:t xml:space="preserve">W celu zachowania bezpieczeństwa dostępu do aplikacji, hasła do kont funkcjonariuszy JRG są przechowywane na serwerze w formie niejawnej (hashowanej) przy użyciu funkcji „password_hash” w technologii PHP. W celu zabezpieczenia aplikacji internetowej przed </w:t>
       </w:r>
       <w:r>
         <w:t>szkodliwym oprogramowaniem</w:t>
       </w:r>
       <w:r>
-        <w:t>, wykorzystano funkcjonalność  „</w:t>
-      </w:r>
-      <w:proofErr w:type="spellStart"/>
-      <w:r>
-        <w:t>reCAPTCHA</w:t>
-      </w:r>
-      <w:proofErr w:type="spellEnd"/>
-      <w:r>
-        <w:t xml:space="preserve"> v2”</w:t>
+        <w:t>, wykorzystano funkcjonalność  „reCAPTCHA v2”</w:t>
       </w:r>
       <w:r>
         <w:t xml:space="preserve"> poprzez kliknięcie „Nie jestem robotem”</w:t>
@@ -3642,15 +4409,7 @@
         <w:t>, każdorazowo wprowadzony tekst</w:t>
       </w:r>
       <w:r>
-        <w:t xml:space="preserve"> w formularzach poddany zostaje weryfikacji przy użyciu funkcji „</w:t>
-      </w:r>
-      <w:proofErr w:type="spellStart"/>
-      <w:r>
-        <w:t>htmlentites</w:t>
-      </w:r>
-      <w:proofErr w:type="spellEnd"/>
-      <w:r>
-        <w:t>” w technologii PHP.</w:t>
+        <w:t xml:space="preserve"> w formularzach poddany zostaje weryfikacji przy użyciu funkcji „htmlentites” w technologii PHP.</w:t>
       </w:r>
       <w:r>
         <w:t xml:space="preserve"> Po wpisaniu hasła możemy kliknąć na pojawiającą się ikonkę „przekreślonego oka” w celu sprawdzenia poprawności wpisania hasła.</w:t>
@@ -3667,7 +4426,7 @@
           <w:lang w:eastAsia="pl-PL"/>
         </w:rPr>
         <w:pict>
-          <v:shape id="_x0000_i1036" type="#_x0000_t75" style="width:438.55pt;height:339.25pt">
+          <v:shape id="_x0000_i1028" type="#_x0000_t75" style="width:438.55pt;height:339.25pt">
             <v:imagedata r:id="rId18" o:title="rejestracja"/>
           </v:shape>
         </w:pict>
@@ -3686,23 +4445,7 @@
           <w:sz w:val="20"/>
           <w:szCs w:val="20"/>
         </w:rPr>
-        <w:t>R</w:t>
-      </w:r>
-      <w:r>
-        <w:rPr>
-          <w:b/>
-          <w:sz w:val="20"/>
-          <w:szCs w:val="20"/>
-        </w:rPr>
-        <w:t>ys. 4</w:t>
-      </w:r>
-      <w:r>
-        <w:rPr>
-          <w:b/>
-          <w:sz w:val="20"/>
-          <w:szCs w:val="20"/>
-        </w:rPr>
-        <w:t xml:space="preserve">. </w:t>
+        <w:t xml:space="preserve">Rys. 4. </w:t>
       </w:r>
       <w:r>
         <w:rPr>
@@ -3754,7 +4497,7 @@
           <w:lang w:eastAsia="pl-PL"/>
         </w:rPr>
         <w:pict>
-          <v:shape id="_x0000_i1037" type="#_x0000_t75" style="width:439.1pt;height:184.9pt">
+          <v:shape id="_x0000_i1029" type="#_x0000_t75" style="width:439.1pt;height:184.9pt">
             <v:imagedata r:id="rId19" o:title="pomyślna rejestracja"/>
           </v:shape>
         </w:pict>
@@ -3773,37 +4516,14 @@
           <w:sz w:val="20"/>
           <w:szCs w:val="20"/>
         </w:rPr>
-        <w:t xml:space="preserve">Rys. </w:t>
-      </w:r>
-      <w:r>
-        <w:rPr>
-          <w:b/>
-          <w:sz w:val="20"/>
-          <w:szCs w:val="20"/>
-        </w:rPr>
-        <w:t>5</w:t>
-      </w:r>
-      <w:r>
-        <w:rPr>
-          <w:b/>
-          <w:sz w:val="20"/>
-          <w:szCs w:val="20"/>
-        </w:rPr>
-        <w:t xml:space="preserve">. </w:t>
-      </w:r>
-      <w:r>
-        <w:rPr>
-          <w:sz w:val="20"/>
-          <w:szCs w:val="20"/>
-        </w:rPr>
-        <w:t>Rejestracja</w:t>
-      </w:r>
-      <w:r>
-        <w:rPr>
-          <w:sz w:val="20"/>
-          <w:szCs w:val="20"/>
-        </w:rPr>
-        <w:t xml:space="preserve"> prawidłowa</w:t>
+        <w:t xml:space="preserve">Rys. 5. </w:t>
+      </w:r>
+      <w:r>
+        <w:rPr>
+          <w:sz w:val="20"/>
+          <w:szCs w:val="20"/>
+        </w:rPr>
+        <w:t>Rejestracja prawidłowa</w:t>
       </w:r>
     </w:p>
     <w:p>
@@ -3834,7 +4554,7 @@
       </w:pPr>
       <w:r>
         <w:pict>
-          <v:shape id="_x0000_i1038" type="#_x0000_t75" style="width:438.55pt;height:234.55pt">
+          <v:shape id="_x0000_i1030" type="#_x0000_t75" style="width:438.55pt;height:234.55pt">
             <v:imagedata r:id="rId20" o:title="logowanie"/>
           </v:shape>
         </w:pict>
@@ -3853,23 +4573,7 @@
           <w:sz w:val="20"/>
           <w:szCs w:val="20"/>
         </w:rPr>
-        <w:t xml:space="preserve">Rys. </w:t>
-      </w:r>
-      <w:r>
-        <w:rPr>
-          <w:b/>
-          <w:sz w:val="20"/>
-          <w:szCs w:val="20"/>
-        </w:rPr>
-        <w:t>6</w:t>
-      </w:r>
-      <w:r>
-        <w:rPr>
-          <w:b/>
-          <w:sz w:val="20"/>
-          <w:szCs w:val="20"/>
-        </w:rPr>
-        <w:t xml:space="preserve">. </w:t>
+        <w:t xml:space="preserve">Rys. 6. </w:t>
       </w:r>
       <w:r>
         <w:rPr>
@@ -3922,7 +4626,7 @@
       </w:pPr>
       <w:r>
         <w:pict>
-          <v:shape id="_x0000_i1035" type="#_x0000_t75" style="width:432.55pt;height:352.9pt">
+          <v:shape id="_x0000_i1031" type="#_x0000_t75" style="width:432.55pt;height:352.9pt">
             <v:imagedata r:id="rId21" o:title="menu"/>
           </v:shape>
         </w:pict>
@@ -3941,23 +4645,7 @@
           <w:sz w:val="20"/>
           <w:szCs w:val="20"/>
         </w:rPr>
-        <w:t xml:space="preserve">Rys. </w:t>
-      </w:r>
-      <w:r>
-        <w:rPr>
-          <w:b/>
-          <w:sz w:val="20"/>
-          <w:szCs w:val="20"/>
-        </w:rPr>
-        <w:t>7</w:t>
-      </w:r>
-      <w:r>
-        <w:rPr>
-          <w:b/>
-          <w:sz w:val="20"/>
-          <w:szCs w:val="20"/>
-        </w:rPr>
-        <w:t xml:space="preserve">. </w:t>
+        <w:t xml:space="preserve">Rys. 7. </w:t>
       </w:r>
       <w:r>
         <w:rPr>
@@ -3999,7 +4687,7 @@
       <w:r>
         <w:lastRenderedPageBreak/>
         <w:pict>
-          <v:shape id="_x0000_i1028" type="#_x0000_t75" style="width:129.8pt;height:354pt">
+          <v:shape id="_x0000_i1032" type="#_x0000_t75" style="width:129.8pt;height:354pt">
             <v:imagedata r:id="rId22" o:title="menu-mobilne"/>
           </v:shape>
         </w:pict>
@@ -4018,23 +4706,7 @@
           <w:sz w:val="20"/>
           <w:szCs w:val="20"/>
         </w:rPr>
-        <w:t xml:space="preserve">Rys. </w:t>
-      </w:r>
-      <w:r>
-        <w:rPr>
-          <w:b/>
-          <w:sz w:val="20"/>
-          <w:szCs w:val="20"/>
-        </w:rPr>
-        <w:t>8</w:t>
-      </w:r>
-      <w:r>
-        <w:rPr>
-          <w:b/>
-          <w:sz w:val="20"/>
-          <w:szCs w:val="20"/>
-        </w:rPr>
-        <w:t xml:space="preserve">. </w:t>
+        <w:t xml:space="preserve">Rys. 8. </w:t>
       </w:r>
       <w:r>
         <w:rPr>
@@ -4064,7 +4736,7 @@
       <w:pPr>
         <w:pStyle w:val="Nagwek2"/>
       </w:pPr>
-      <w:bookmarkStart w:id="8" w:name="_Toc124592254"/>
+      <w:bookmarkStart w:id="9" w:name="_Toc125541958"/>
       <w:r>
         <w:t>2.3</w:t>
       </w:r>
@@ -4077,20 +4749,20 @@
       <w:r>
         <w:t>Działanie funkcjonalności</w:t>
       </w:r>
-      <w:bookmarkEnd w:id="8"/>
+      <w:bookmarkEnd w:id="9"/>
     </w:p>
     <w:p>
       <w:pPr>
         <w:pStyle w:val="Nagwek3"/>
       </w:pPr>
-      <w:bookmarkStart w:id="9" w:name="_Toc124592255"/>
+      <w:bookmarkStart w:id="10" w:name="_Toc125541959"/>
       <w:r>
         <w:t xml:space="preserve">2.3.1 </w:t>
       </w:r>
       <w:r>
         <w:t>Wyposażenie</w:t>
       </w:r>
-      <w:bookmarkEnd w:id="9"/>
+      <w:bookmarkEnd w:id="10"/>
     </w:p>
     <w:p>
       <w:pPr>
@@ -4127,7 +4799,7 @@
       <w:r>
         <w:lastRenderedPageBreak/>
         <w:pict>
-          <v:shape id="_x0000_i1039" type="#_x0000_t75" style="width:439.1pt;height:358.9pt">
+          <v:shape id="_x0000_i1033" type="#_x0000_t75" style="width:439.1pt;height:358.9pt">
             <v:imagedata r:id="rId23" o:title="wyposażenie-1"/>
           </v:shape>
         </w:pict>
@@ -4146,106 +4818,74 @@
           <w:sz w:val="20"/>
           <w:szCs w:val="20"/>
         </w:rPr>
-        <w:t xml:space="preserve">Rys. </w:t>
-      </w:r>
-      <w:r>
-        <w:rPr>
-          <w:b/>
-          <w:sz w:val="20"/>
-          <w:szCs w:val="20"/>
-        </w:rPr>
-        <w:t>9</w:t>
-      </w:r>
-      <w:r>
-        <w:rPr>
-          <w:b/>
-          <w:sz w:val="20"/>
-          <w:szCs w:val="20"/>
-        </w:rPr>
+        <w:t xml:space="preserve">Rys. 9. </w:t>
+      </w:r>
+      <w:r>
+        <w:rPr>
+          <w:sz w:val="20"/>
+          <w:szCs w:val="20"/>
+        </w:rPr>
+        <w:t>Wyposażenie - 1</w:t>
+      </w:r>
+    </w:p>
+    <w:p>
+      <w:pPr>
+        <w:rPr>
+          <w:sz w:val="20"/>
+          <w:szCs w:val="20"/>
+        </w:rPr>
+      </w:pPr>
+      <w:r>
+        <w:rPr>
+          <w:sz w:val="20"/>
+          <w:szCs w:val="20"/>
+        </w:rPr>
+        <w:t>Źródło: opracowanie własne</w:t>
+      </w:r>
+    </w:p>
+    <w:p/>
+    <w:p>
+      <w:r>
+        <w:t xml:space="preserve">Po wyborze interesującego nas samochodu, </w:t>
+      </w:r>
+      <w:r>
+        <w:t>pojawia</w:t>
+      </w:r>
+      <w:r>
+        <w:t xml:space="preserve"> się informacja, kto ostatnio dokonał przejęcia sprzętu,</w:t>
+      </w:r>
+      <w:r>
+        <w:t xml:space="preserve"> kiedy,</w:t>
+      </w:r>
+      <w:r>
+        <w:t xml:space="preserve"> </w:t>
+      </w:r>
+      <w:r>
+        <w:t xml:space="preserve">pozostawiony </w:t>
+      </w:r>
+      <w:r>
+        <w:t xml:space="preserve">komentarz oraz lista wyposażenia wraz z </w:t>
+      </w:r>
+      <w:r>
+        <w:t>umiejscowieniem w samochodzie</w:t>
+      </w:r>
+      <w:r>
         <w:t xml:space="preserve">. </w:t>
       </w:r>
       <w:r>
-        <w:rPr>
-          <w:sz w:val="20"/>
-          <w:szCs w:val="20"/>
-        </w:rPr>
-        <w:t>Wyposażenie - 1</w:t>
-      </w:r>
-    </w:p>
-    <w:p>
-      <w:pPr>
-        <w:rPr>
-          <w:sz w:val="20"/>
-          <w:szCs w:val="20"/>
-        </w:rPr>
-      </w:pPr>
-      <w:r>
-        <w:rPr>
-          <w:sz w:val="20"/>
-          <w:szCs w:val="20"/>
-        </w:rPr>
-        <w:t>Źródło: opracowanie własne</w:t>
-      </w:r>
-    </w:p>
-    <w:p/>
-    <w:p>
-      <w:r>
-        <w:t xml:space="preserve">Po wyborze interesującego nas samochodu, </w:t>
-      </w:r>
-      <w:r>
-        <w:t>pojawia</w:t>
-      </w:r>
-      <w:r>
-        <w:t xml:space="preserve"> się informacja, kto ostatnio dokonał przejęcia sprzętu,</w:t>
-      </w:r>
-      <w:r>
-        <w:t xml:space="preserve"> kiedy,</w:t>
-      </w:r>
-      <w:r>
-        <w:t xml:space="preserve"> </w:t>
-      </w:r>
-      <w:r>
-        <w:t xml:space="preserve">pozostawiony </w:t>
-      </w:r>
-      <w:r>
-        <w:t xml:space="preserve">komentarz oraz lista wyposażenia wraz z </w:t>
-      </w:r>
-      <w:r>
-        <w:t>umiejscowieniem w samochodzie</w:t>
-      </w:r>
-      <w:r>
-        <w:t xml:space="preserve">. </w:t>
-      </w:r>
-      <w:r>
-        <w:t>Zielony kolor tła oznacza, że ostatni z przejmujących wyposażenie zweryfikował obecność danego przedmiotu poprzez oznaczenie „</w:t>
-      </w:r>
-      <w:proofErr w:type="spellStart"/>
-      <w:r>
-        <w:t>checkboxa</w:t>
-      </w:r>
-      <w:proofErr w:type="spellEnd"/>
-      <w:r>
-        <w:t>”. Czerwony kolor tła oznacza, że ostatnio przejmująca osoba stwierdziła brak danego sprzętu.</w:t>
-      </w:r>
-    </w:p>
-    <w:p>
-      <w:r>
-        <w:t xml:space="preserve">Aby lepiej zobrazować działanie tego systemu posłużymy się przykładem. Rysunek 10 przedstawia ostatnią weryfikację sprzętu w samochodzie, przez st. </w:t>
-      </w:r>
-      <w:proofErr w:type="spellStart"/>
-      <w:r>
-        <w:t>ogn</w:t>
-      </w:r>
-      <w:proofErr w:type="spellEnd"/>
-      <w:r>
-        <w:t>. Kawalca. Dodał komentarz „uszkodzenie radiotelefonu – wycofany (test aplikacji)”. Na liście sprzętu, radiotelefon ma czerwone tło świadczące o jego nieobecności.</w:t>
+        <w:t>Zielony kolor tła oznacza, że ostatni z przejmujących wyposażenie zweryfikował obecność danego przedmiotu poprzez oznaczenie „checkboxa”. Czerwony kolor tła oznacza, że ostatnio przejmująca osoba stwierdziła brak danego sprzętu.</w:t>
+      </w:r>
+    </w:p>
+    <w:p>
+      <w:r>
+        <w:t>Aby lepiej zobrazować działanie tego systemu posłużymy się przykładem. Rysunek 10 przedstawia ostatnią weryfikację sprzętu w samochodzie, przez st. ogn. Kawalca. Dodał komentarz „uszkodzenie radiotelefonu – wycofany (test aplikacji)”. Na liście sprzętu, radiotelefon ma czerwone tło świadczące o jego nieobecności.</w:t>
       </w:r>
     </w:p>
     <w:p>
       <w:r>
         <w:lastRenderedPageBreak/>
         <w:pict>
-          <v:shape id="_x0000_i1040" type="#_x0000_t75" style="width:439.1pt;height:405.8pt">
+          <v:shape id="_x0000_i1034" type="#_x0000_t75" style="width:439.1pt;height:405.8pt">
             <v:imagedata r:id="rId24" o:title="wyposażenie-2"/>
           </v:shape>
         </w:pict>
@@ -4264,23 +4904,7 @@
           <w:sz w:val="20"/>
           <w:szCs w:val="20"/>
         </w:rPr>
-        <w:t xml:space="preserve">Rys. </w:t>
-      </w:r>
-      <w:r>
-        <w:rPr>
-          <w:b/>
-          <w:sz w:val="20"/>
-          <w:szCs w:val="20"/>
-        </w:rPr>
-        <w:t>10</w:t>
-      </w:r>
-      <w:r>
-        <w:rPr>
-          <w:b/>
-          <w:sz w:val="20"/>
-          <w:szCs w:val="20"/>
-        </w:rPr>
-        <w:t xml:space="preserve">. </w:t>
+        <w:t xml:space="preserve">Rys. 10. </w:t>
       </w:r>
       <w:r>
         <w:rPr>
@@ -4314,15 +4938,7 @@
         <w:t xml:space="preserve"> służby </w:t>
       </w:r>
       <w:r>
-        <w:t xml:space="preserve">Radiotelefon - Przewoźny </w:t>
-      </w:r>
-      <w:proofErr w:type="spellStart"/>
-      <w:r>
-        <w:t>Motorolla</w:t>
-      </w:r>
-      <w:proofErr w:type="spellEnd"/>
-      <w:r>
-        <w:t xml:space="preserve"> wrócił z naprawy, natomiast </w:t>
+        <w:t xml:space="preserve">Radiotelefon - Przewoźny Motorolla wrócił z naprawy, natomiast </w:t>
       </w:r>
       <w:r>
         <w:t xml:space="preserve">wycofano latarkę </w:t>
@@ -4343,15 +4959,7 @@
         <w:t xml:space="preserve"> Następnego dnia służbę przejmuje kolejny funkcjonariusz kpt. Surowiec.</w:t>
       </w:r>
       <w:r>
-        <w:t xml:space="preserve"> Weryfikując sprzęt na samochodzie zauważył nowy brak, oraz powrót radiotelefonu o czym świadczy komentarz oraz oznaczone „</w:t>
-      </w:r>
-      <w:proofErr w:type="spellStart"/>
-      <w:r>
-        <w:t>checkboxy</w:t>
-      </w:r>
-      <w:proofErr w:type="spellEnd"/>
-      <w:r>
-        <w:t xml:space="preserve">” w liście wyposażenia na rysunku 11.                                                             </w:t>
+        <w:t xml:space="preserve"> Weryfikując sprzęt na samochodzie zauważył nowy brak, oraz powrót radiotelefonu o czym świadczy komentarz oraz oznaczone „checkboxy” w liście wyposażenia na rysunku 11.                                                             </w:t>
       </w:r>
     </w:p>
     <w:p>
@@ -4361,7 +4969,7 @@
       <w:r>
         <w:lastRenderedPageBreak/>
         <w:pict>
-          <v:shape id="_x0000_i1041" type="#_x0000_t75" style="width:439.1pt;height:403.65pt">
+          <v:shape id="_x0000_i1035" type="#_x0000_t75" style="width:439.1pt;height:403.65pt">
             <v:imagedata r:id="rId25" o:title="wyposażenie-3"/>
           </v:shape>
         </w:pict>
@@ -4380,23 +4988,7 @@
           <w:sz w:val="20"/>
           <w:szCs w:val="20"/>
         </w:rPr>
-        <w:t xml:space="preserve">Rys. </w:t>
-      </w:r>
-      <w:r>
-        <w:rPr>
-          <w:b/>
-          <w:sz w:val="20"/>
-          <w:szCs w:val="20"/>
-        </w:rPr>
-        <w:t>11</w:t>
-      </w:r>
-      <w:r>
-        <w:rPr>
-          <w:b/>
-          <w:sz w:val="20"/>
-          <w:szCs w:val="20"/>
-        </w:rPr>
-        <w:t xml:space="preserve">. </w:t>
+        <w:t xml:space="preserve">Rys. 11. </w:t>
       </w:r>
       <w:r>
         <w:rPr>
@@ -4457,15 +5049,7 @@
         <w:t xml:space="preserve">            </w:t>
       </w:r>
       <w:r>
-        <w:t xml:space="preserve"> W przedstawionym przykładzie funkcjonariuszem przejmującym sprzęt od st. </w:t>
-      </w:r>
-      <w:proofErr w:type="spellStart"/>
-      <w:r>
-        <w:t>ogn</w:t>
-      </w:r>
-      <w:proofErr w:type="spellEnd"/>
-      <w:r>
-        <w:t>. Kawalca jest kpt. Surowiec. Funkcjonariusz podczas przyjmowania sprzętu stwierdził powrót radiotelefonu z wycofania, natomiast zauważył brak latarki</w:t>
+        <w:t xml:space="preserve"> W przedstawionym przykładzie funkcjonariuszem przejmującym sprzęt od st. ogn. Kawalca jest kpt. Surowiec. Funkcjonariusz podczas przyjmowania sprzętu stwierdził powrót radiotelefonu z wycofania, natomiast zauważył brak latarki</w:t>
       </w:r>
       <w:r>
         <w:t>, rysunek 12.</w:t>
@@ -4475,7 +5059,7 @@
       <w:r>
         <w:lastRenderedPageBreak/>
         <w:pict>
-          <v:shape id="_x0000_i1042" type="#_x0000_t75" style="width:438.55pt;height:408.55pt">
+          <v:shape id="_x0000_i1036" type="#_x0000_t75" style="width:438.55pt;height:408.55pt">
             <v:imagedata r:id="rId26" o:title="wyposażenie-4"/>
           </v:shape>
         </w:pict>
@@ -4494,37 +5078,14 @@
           <w:sz w:val="20"/>
           <w:szCs w:val="20"/>
         </w:rPr>
-        <w:t>Rys. 1</w:t>
-      </w:r>
-      <w:r>
-        <w:rPr>
-          <w:b/>
-          <w:sz w:val="20"/>
-          <w:szCs w:val="20"/>
-        </w:rPr>
-        <w:t>2</w:t>
-      </w:r>
-      <w:r>
-        <w:rPr>
-          <w:b/>
-          <w:sz w:val="20"/>
-          <w:szCs w:val="20"/>
-        </w:rPr>
-        <w:t xml:space="preserve">. </w:t>
-      </w:r>
-      <w:r>
-        <w:rPr>
-          <w:sz w:val="20"/>
-          <w:szCs w:val="20"/>
-        </w:rPr>
-        <w:t xml:space="preserve">Wyposażenie - </w:t>
-      </w:r>
-      <w:r>
-        <w:rPr>
-          <w:sz w:val="20"/>
-          <w:szCs w:val="20"/>
-        </w:rPr>
-        <w:t>4</w:t>
+        <w:t xml:space="preserve">Rys. 12. </w:t>
+      </w:r>
+      <w:r>
+        <w:rPr>
+          <w:sz w:val="20"/>
+          <w:szCs w:val="20"/>
+        </w:rPr>
+        <w:t>Wyposażenie - 4</w:t>
       </w:r>
     </w:p>
     <w:p>
@@ -4562,7 +5123,7 @@
       <w:r>
         <w:lastRenderedPageBreak/>
         <w:pict>
-          <v:shape id="_x0000_i1029" type="#_x0000_t75" style="width:129.25pt;height:647.45pt">
+          <v:shape id="_x0000_i1037" type="#_x0000_t75" style="width:129.25pt;height:647.45pt">
             <v:imagedata r:id="rId27" o:title="wyposażenie-4-mobilne"/>
           </v:shape>
         </w:pict>
@@ -4581,108 +5142,71 @@
           <w:sz w:val="20"/>
           <w:szCs w:val="20"/>
         </w:rPr>
-        <w:t>Rys. 1</w:t>
-      </w:r>
-      <w:r>
+        <w:t xml:space="preserve">Rys. 13. </w:t>
+      </w:r>
+      <w:r>
+        <w:rPr>
+          <w:sz w:val="20"/>
+          <w:szCs w:val="20"/>
+        </w:rPr>
+        <w:t>Wyposażenie – 4 - mobilnie</w:t>
+      </w:r>
+    </w:p>
+    <w:p>
+      <w:pPr>
+        <w:rPr>
+          <w:sz w:val="20"/>
+          <w:szCs w:val="20"/>
+        </w:rPr>
+      </w:pPr>
+      <w:r>
+        <w:rPr>
+          <w:sz w:val="20"/>
+          <w:szCs w:val="20"/>
+        </w:rPr>
+        <w:t>Źródło: opracowanie własne</w:t>
+      </w:r>
+    </w:p>
+    <w:p>
+      <w:pPr>
+        <w:jc w:val="center"/>
+      </w:pPr>
+    </w:p>
+    <w:p>
+      <w:r>
+        <w:t>Dostęp do informacji o stanie sprzętu, kto ostatni i kiedy dokonał przejęcia mają dostęp wszyscy użytkownicy aplikacji danej JRG.</w:t>
+      </w:r>
+    </w:p>
+    <w:p>
+      <w:pPr>
+        <w:pStyle w:val="Nagwek3"/>
+      </w:pPr>
+      <w:bookmarkStart w:id="11" w:name="_Toc125541960"/>
+      <w:r>
+        <w:t xml:space="preserve">2.3.2 </w:t>
+      </w:r>
+      <w:r>
+        <w:t>Grafik</w:t>
+      </w:r>
+      <w:bookmarkEnd w:id="11"/>
+    </w:p>
+    <w:p>
+      <w:r>
+        <w:tab/>
+      </w:r>
+      <w:r>
+        <w:t xml:space="preserve">Po kliknięciu w przycisk „Grafik” aplikacja wyświetla użytkownikowi grafik służb w obecnym miesiącu. </w:t>
+      </w:r>
+    </w:p>
+    <w:p/>
+    <w:p>
+      <w:pPr>
+        <w:jc w:val="center"/>
         <w:rPr>
           <w:b/>
           <w:sz w:val="20"/>
           <w:szCs w:val="20"/>
         </w:rPr>
-        <w:t>3</w:t>
-      </w:r>
-      <w:r>
-        <w:rPr>
-          <w:b/>
-          <w:sz w:val="20"/>
-          <w:szCs w:val="20"/>
-        </w:rPr>
-        <w:t xml:space="preserve">. </w:t>
-      </w:r>
-      <w:r>
-        <w:rPr>
-          <w:sz w:val="20"/>
-          <w:szCs w:val="20"/>
-        </w:rPr>
-        <w:t xml:space="preserve">Wyposażenie </w:t>
-      </w:r>
-      <w:r>
-        <w:rPr>
-          <w:sz w:val="20"/>
-          <w:szCs w:val="20"/>
-        </w:rPr>
-        <w:t>–</w:t>
-      </w:r>
-      <w:r>
-        <w:rPr>
-          <w:sz w:val="20"/>
-          <w:szCs w:val="20"/>
-        </w:rPr>
-        <w:t xml:space="preserve"> </w:t>
-      </w:r>
-      <w:r>
-        <w:rPr>
-          <w:sz w:val="20"/>
-          <w:szCs w:val="20"/>
-        </w:rPr>
-        <w:t>4 - mobilnie</w:t>
-      </w:r>
-    </w:p>
-    <w:p>
-      <w:pPr>
-        <w:rPr>
-          <w:sz w:val="20"/>
-          <w:szCs w:val="20"/>
-        </w:rPr>
-      </w:pPr>
-      <w:r>
-        <w:rPr>
-          <w:sz w:val="20"/>
-          <w:szCs w:val="20"/>
-        </w:rPr>
-        <w:t>Źródło: opracowanie własne</w:t>
-      </w:r>
-    </w:p>
-    <w:p>
-      <w:pPr>
-        <w:jc w:val="center"/>
-      </w:pPr>
-    </w:p>
-    <w:p>
-      <w:r>
-        <w:t>Dostęp do informacji o stanie sprzętu, kto ostatni i kiedy dokonał przejęcia mają dostęp wszyscy użytkownicy aplikacji danej JRG.</w:t>
-      </w:r>
-    </w:p>
-    <w:p>
-      <w:pPr>
-        <w:pStyle w:val="Nagwek3"/>
-      </w:pPr>
-      <w:bookmarkStart w:id="10" w:name="_Toc124592256"/>
-      <w:r>
-        <w:t xml:space="preserve">2.3.2 </w:t>
-      </w:r>
-      <w:r>
-        <w:t>Grafik</w:t>
-      </w:r>
-      <w:bookmarkEnd w:id="10"/>
-    </w:p>
-    <w:p>
-      <w:r>
-        <w:tab/>
-      </w:r>
-      <w:r>
-        <w:t xml:space="preserve">Po kliknięciu w przycisk „Grafik” aplikacja wyświetla użytkownikowi grafik służb w obecnym miesiącu. </w:t>
-      </w:r>
-    </w:p>
-    <w:p/>
-    <w:p>
-      <w:pPr>
-        <w:jc w:val="center"/>
-        <w:rPr>
-          <w:b/>
-          <w:sz w:val="20"/>
-          <w:szCs w:val="20"/>
-        </w:rPr>
       </w:pPr>
       <w:r>
         <w:rPr>
@@ -4690,7 +5214,7 @@
           <w:szCs w:val="24"/>
         </w:rPr>
         <w:pict>
-          <v:shape id="_x0000_i1043" type="#_x0000_t75" style="width:439.1pt;height:339.25pt">
+          <v:shape id="_x0000_i1038" type="#_x0000_t75" style="width:439.1pt;height:339.25pt">
             <v:imagedata r:id="rId28" o:title="grafik"/>
           </v:shape>
         </w:pict>
@@ -4717,23 +5241,7 @@
           <w:sz w:val="20"/>
           <w:szCs w:val="20"/>
         </w:rPr>
-        <w:t>Rys. 1</w:t>
-      </w:r>
-      <w:r>
-        <w:rPr>
-          <w:b/>
-          <w:sz w:val="20"/>
-          <w:szCs w:val="20"/>
-        </w:rPr>
-        <w:t>4</w:t>
-      </w:r>
-      <w:r>
-        <w:rPr>
-          <w:b/>
-          <w:sz w:val="20"/>
-          <w:szCs w:val="20"/>
-        </w:rPr>
-        <w:t xml:space="preserve">. </w:t>
+        <w:t xml:space="preserve">Rys. 14. </w:t>
       </w:r>
       <w:r>
         <w:rPr>
@@ -4781,14 +5289,14 @@
       <w:pPr>
         <w:pStyle w:val="Nagwek3"/>
       </w:pPr>
-      <w:bookmarkStart w:id="11" w:name="_Toc124592257"/>
+      <w:bookmarkStart w:id="12" w:name="_Toc125541961"/>
       <w:r>
         <w:t xml:space="preserve">2.3.3 </w:t>
       </w:r>
       <w:r>
         <w:t>Baza wiedzy</w:t>
       </w:r>
-      <w:bookmarkEnd w:id="11"/>
+      <w:bookmarkEnd w:id="12"/>
     </w:p>
     <w:p>
       <w:r>
@@ -4803,7 +5311,7 @@
       <w:r>
         <w:lastRenderedPageBreak/>
         <w:pict>
-          <v:shape id="_x0000_i1030" type="#_x0000_t75" style="width:439.1pt;height:357.25pt">
+          <v:shape id="_x0000_i1039" type="#_x0000_t75" style="width:439.1pt;height:357.25pt">
             <v:imagedata r:id="rId29" o:title="baza wiedzy"/>
           </v:shape>
         </w:pict>
@@ -4822,23 +5330,7 @@
           <w:sz w:val="20"/>
           <w:szCs w:val="20"/>
         </w:rPr>
-        <w:t xml:space="preserve">Rys. </w:t>
-      </w:r>
-      <w:r>
-        <w:rPr>
-          <w:b/>
-          <w:sz w:val="20"/>
-          <w:szCs w:val="20"/>
-        </w:rPr>
-        <w:t>15</w:t>
-      </w:r>
-      <w:r>
-        <w:rPr>
-          <w:b/>
-          <w:sz w:val="20"/>
-          <w:szCs w:val="20"/>
-        </w:rPr>
-        <w:t xml:space="preserve">. </w:t>
+        <w:t xml:space="preserve">Rys. 15. </w:t>
       </w:r>
       <w:r>
         <w:rPr>
@@ -4907,7 +5399,7 @@
         </w:rPr>
         <w:lastRenderedPageBreak/>
         <w:pict>
-          <v:shape id="_x0000_i1031" type="#_x0000_t75" style="width:169.1pt;height:630pt">
+          <v:shape id="_x0000_i1040" type="#_x0000_t75" style="width:169.1pt;height:630pt">
             <v:imagedata r:id="rId30" o:title="baza wiedzy-mobilne"/>
           </v:shape>
         </w:pict>
@@ -4926,37 +5418,14 @@
           <w:sz w:val="20"/>
           <w:szCs w:val="20"/>
         </w:rPr>
-        <w:t>Rys. 1</w:t>
-      </w:r>
-      <w:r>
-        <w:rPr>
-          <w:b/>
-          <w:sz w:val="20"/>
-          <w:szCs w:val="20"/>
-        </w:rPr>
-        <w:t>6</w:t>
-      </w:r>
-      <w:r>
-        <w:rPr>
-          <w:b/>
-          <w:sz w:val="20"/>
-          <w:szCs w:val="20"/>
-        </w:rPr>
-        <w:t xml:space="preserve">. </w:t>
-      </w:r>
-      <w:r>
-        <w:rPr>
-          <w:sz w:val="20"/>
-          <w:szCs w:val="20"/>
-        </w:rPr>
-        <w:t>Baza wiedzy</w:t>
-      </w:r>
-      <w:r>
-        <w:rPr>
-          <w:sz w:val="20"/>
-          <w:szCs w:val="20"/>
-        </w:rPr>
-        <w:t xml:space="preserve"> - mobilnie</w:t>
+        <w:t xml:space="preserve">Rys. 16. </w:t>
+      </w:r>
+      <w:r>
+        <w:rPr>
+          <w:sz w:val="20"/>
+          <w:szCs w:val="20"/>
+        </w:rPr>
+        <w:t>Baza wiedzy - mobilnie</w:t>
       </w:r>
     </w:p>
     <w:p>
@@ -4973,14 +5442,12 @@
         </w:rPr>
         <w:t>Źródło: opracowanie własne</w:t>
       </w:r>
-      <w:bookmarkStart w:id="12" w:name="_GoBack"/>
-      <w:bookmarkEnd w:id="12"/>
     </w:p>
     <w:p>
       <w:pPr>
         <w:pStyle w:val="Nagwek3"/>
       </w:pPr>
-      <w:bookmarkStart w:id="13" w:name="_Toc124592258"/>
+      <w:bookmarkStart w:id="13" w:name="_Toc125541962"/>
       <w:r>
         <w:lastRenderedPageBreak/>
         <w:t xml:space="preserve">2.3.4 </w:t>
@@ -5009,7 +5476,7 @@
       </w:pPr>
       <w:r>
         <w:pict>
-          <v:shape id="_x0000_i1032" type="#_x0000_t75" style="width:438.55pt;height:358.35pt">
+          <v:shape id="_x0000_i1041" type="#_x0000_t75" style="width:438.55pt;height:358.35pt">
             <v:imagedata r:id="rId31" o:title="ustawienia-1"/>
           </v:shape>
         </w:pict>
@@ -5028,23 +5495,7 @@
           <w:sz w:val="20"/>
           <w:szCs w:val="20"/>
         </w:rPr>
-        <w:t>Rys. 1</w:t>
-      </w:r>
-      <w:r>
-        <w:rPr>
-          <w:b/>
-          <w:sz w:val="20"/>
-          <w:szCs w:val="20"/>
-        </w:rPr>
-        <w:t>7</w:t>
-      </w:r>
-      <w:r>
-        <w:rPr>
-          <w:b/>
-          <w:sz w:val="20"/>
-          <w:szCs w:val="20"/>
-        </w:rPr>
-        <w:t xml:space="preserve">. </w:t>
+        <w:t xml:space="preserve">Rys. 17. </w:t>
       </w:r>
       <w:r>
         <w:rPr>
@@ -5106,7 +5557,7 @@
         </w:rPr>
         <w:lastRenderedPageBreak/>
         <w:pict>
-          <v:shape id="_x0000_i1033" type="#_x0000_t75" style="width:439.1pt;height:358.35pt">
+          <v:shape id="_x0000_i1042" type="#_x0000_t75" style="width:439.1pt;height:358.35pt">
             <v:imagedata r:id="rId32" o:title="ustawienia-2"/>
           </v:shape>
         </w:pict>
@@ -5125,23 +5576,7 @@
           <w:sz w:val="20"/>
           <w:szCs w:val="20"/>
         </w:rPr>
-        <w:t>Rys. 1</w:t>
-      </w:r>
-      <w:r>
-        <w:rPr>
-          <w:b/>
-          <w:sz w:val="20"/>
-          <w:szCs w:val="20"/>
-        </w:rPr>
-        <w:t>8</w:t>
-      </w:r>
-      <w:r>
-        <w:rPr>
-          <w:b/>
-          <w:sz w:val="20"/>
-          <w:szCs w:val="20"/>
-        </w:rPr>
-        <w:t xml:space="preserve">. </w:t>
+        <w:t xml:space="preserve">Rys. 18. </w:t>
       </w:r>
       <w:r>
         <w:rPr>
@@ -5222,7 +5657,7 @@
         </w:rPr>
         <w:lastRenderedPageBreak/>
         <w:pict>
-          <v:shape id="_x0000_i1044" type="#_x0000_t75" style="width:439.1pt;height:311.45pt">
+          <v:shape id="_x0000_i1043" type="#_x0000_t75" style="width:439.1pt;height:311.45pt">
             <v:imagedata r:id="rId33" o:title="dodaj sprzęt-1"/>
           </v:shape>
         </w:pict>
@@ -5241,23 +5676,7 @@
           <w:sz w:val="20"/>
           <w:szCs w:val="20"/>
         </w:rPr>
-        <w:t>Rys. 1</w:t>
-      </w:r>
-      <w:r>
-        <w:rPr>
-          <w:b/>
-          <w:sz w:val="20"/>
-          <w:szCs w:val="20"/>
-        </w:rPr>
-        <w:t>9</w:t>
-      </w:r>
-      <w:r>
-        <w:rPr>
-          <w:b/>
-          <w:sz w:val="20"/>
-          <w:szCs w:val="20"/>
-        </w:rPr>
-        <w:t xml:space="preserve">. </w:t>
+        <w:t xml:space="preserve">Rys. 19. </w:t>
       </w:r>
       <w:r>
         <w:rPr>
@@ -5336,7 +5755,7 @@
         </w:rPr>
         <w:lastRenderedPageBreak/>
         <w:pict>
-          <v:shape id="_x0000_i1045" type="#_x0000_t75" style="width:439.1pt;height:315.8pt">
+          <v:shape id="_x0000_i1044" type="#_x0000_t75" style="width:439.1pt;height:315.8pt">
             <v:imagedata r:id="rId34" o:title="dodaj sprzęt-2"/>
           </v:shape>
         </w:pict>
@@ -5355,37 +5774,14 @@
           <w:sz w:val="20"/>
           <w:szCs w:val="20"/>
         </w:rPr>
-        <w:t xml:space="preserve">Rys. </w:t>
-      </w:r>
-      <w:r>
-        <w:rPr>
-          <w:b/>
-          <w:sz w:val="20"/>
-          <w:szCs w:val="20"/>
-        </w:rPr>
-        <w:t>20</w:t>
-      </w:r>
-      <w:r>
-        <w:rPr>
-          <w:b/>
-          <w:sz w:val="20"/>
-          <w:szCs w:val="20"/>
-        </w:rPr>
-        <w:t xml:space="preserve">. </w:t>
-      </w:r>
-      <w:r>
-        <w:rPr>
-          <w:sz w:val="20"/>
-          <w:szCs w:val="20"/>
-        </w:rPr>
-        <w:t xml:space="preserve">Dodaj sprzęt - </w:t>
-      </w:r>
-      <w:r>
-        <w:rPr>
-          <w:sz w:val="20"/>
-          <w:szCs w:val="20"/>
-        </w:rPr>
-        <w:t>2</w:t>
+        <w:t xml:space="preserve">Rys. 20. </w:t>
+      </w:r>
+      <w:r>
+        <w:rPr>
+          <w:sz w:val="20"/>
+          <w:szCs w:val="20"/>
+        </w:rPr>
+        <w:t>Dodaj sprzęt - 2</w:t>
       </w:r>
     </w:p>
     <w:p>
@@ -5413,10 +5809,7 @@
     </w:p>
     <w:p>
       <w:r>
-        <w:t>Po kliknięciu „Zapisz” wyposażenie zostaje dodane i pojawia się informacja w lewym górnym rogu o prawidłowym dodaniu. N</w:t>
-      </w:r>
-      <w:r>
-        <w:t>owo dodany sprzęt znajduje się już w dziale „Wyposażenie” i może być weryfikowane przez innych funkcjonariuszy podczas przejęcia służby.</w:t>
+        <w:t>Po kliknięciu „Zapisz” wyposażenie zostaje dodane i pojawia się informacja w lewym górnym rogu o prawidłowym dodaniu. Nowo dodany sprzęt znajduje się już w dziale „Wyposażenie” i może być weryfikowane przez innych funkcjonariuszy podczas przejęcia służby.</w:t>
       </w:r>
     </w:p>
     <w:p/>
@@ -5427,7 +5820,7 @@
       <w:r>
         <w:lastRenderedPageBreak/>
         <w:pict>
-          <v:shape id="_x0000_i1046" type="#_x0000_t75" style="width:439.1pt;height:334.35pt">
+          <v:shape id="_x0000_i1045" type="#_x0000_t75" style="width:439.1pt;height:334.35pt">
             <v:imagedata r:id="rId35" o:title="dodaj sprzęt-3"/>
           </v:shape>
         </w:pict>
@@ -5446,37 +5839,14 @@
           <w:sz w:val="20"/>
           <w:szCs w:val="20"/>
         </w:rPr>
-        <w:t xml:space="preserve">Rys. </w:t>
-      </w:r>
-      <w:r>
-        <w:rPr>
-          <w:b/>
-          <w:sz w:val="20"/>
-          <w:szCs w:val="20"/>
-        </w:rPr>
-        <w:t>21</w:t>
-      </w:r>
-      <w:r>
-        <w:rPr>
-          <w:b/>
-          <w:sz w:val="20"/>
-          <w:szCs w:val="20"/>
-        </w:rPr>
-        <w:t xml:space="preserve">. </w:t>
-      </w:r>
-      <w:r>
-        <w:rPr>
-          <w:sz w:val="20"/>
-          <w:szCs w:val="20"/>
-        </w:rPr>
-        <w:t xml:space="preserve">Dodaj sprzęt - </w:t>
-      </w:r>
-      <w:r>
-        <w:rPr>
-          <w:sz w:val="20"/>
-          <w:szCs w:val="20"/>
-        </w:rPr>
-        <w:t>3</w:t>
+        <w:t xml:space="preserve">Rys. 21. </w:t>
+      </w:r>
+      <w:r>
+        <w:rPr>
+          <w:sz w:val="20"/>
+          <w:szCs w:val="20"/>
+        </w:rPr>
+        <w:t>Dodaj sprzęt - 3</w:t>
       </w:r>
     </w:p>
     <w:p>
@@ -5506,7 +5876,7 @@
       </w:pPr>
       <w:r>
         <w:pict>
-          <v:shape id="_x0000_i1047" type="#_x0000_t75" style="width:438.55pt;height:76.9pt">
+          <v:shape id="_x0000_i1046" type="#_x0000_t75" style="width:438.55pt;height:76.9pt">
             <v:imagedata r:id="rId36" o:title="dodaj sprzęt-4"/>
           </v:shape>
         </w:pict>
@@ -5525,37 +5895,14 @@
           <w:sz w:val="20"/>
           <w:szCs w:val="20"/>
         </w:rPr>
-        <w:t xml:space="preserve">Rys. </w:t>
-      </w:r>
-      <w:r>
-        <w:rPr>
-          <w:b/>
-          <w:sz w:val="20"/>
-          <w:szCs w:val="20"/>
-        </w:rPr>
-        <w:t>22</w:t>
-      </w:r>
-      <w:r>
-        <w:rPr>
-          <w:b/>
-          <w:sz w:val="20"/>
-          <w:szCs w:val="20"/>
-        </w:rPr>
-        <w:t xml:space="preserve">. </w:t>
-      </w:r>
-      <w:r>
-        <w:rPr>
-          <w:sz w:val="20"/>
-          <w:szCs w:val="20"/>
-        </w:rPr>
-        <w:t xml:space="preserve">Dodaj sprzęt - </w:t>
-      </w:r>
-      <w:r>
-        <w:rPr>
-          <w:sz w:val="20"/>
-          <w:szCs w:val="20"/>
-        </w:rPr>
-        <w:t>4</w:t>
+        <w:t xml:space="preserve">Rys. 22. </w:t>
+      </w:r>
+      <w:r>
+        <w:rPr>
+          <w:sz w:val="20"/>
+          <w:szCs w:val="20"/>
+        </w:rPr>
+        <w:t>Dodaj sprzęt - 4</w:t>
       </w:r>
     </w:p>
     <w:p>
@@ -5589,7 +5936,7 @@
       <w:pPr>
         <w:pStyle w:val="Nagwek3"/>
       </w:pPr>
-      <w:bookmarkStart w:id="14" w:name="_Toc124592259"/>
+      <w:bookmarkStart w:id="14" w:name="_Toc125541963"/>
       <w:r>
         <w:lastRenderedPageBreak/>
         <w:t xml:space="preserve">2.3.5 </w:t>
@@ -5611,7 +5958,7 @@
       </w:pPr>
       <w:r>
         <w:pict>
-          <v:shape id="_x0000_i1034" type="#_x0000_t75" style="width:438.55pt;height:257.45pt">
+          <v:shape id="_x0000_i1047" type="#_x0000_t75" style="width:438.55pt;height:257.45pt">
             <v:imagedata r:id="rId37" o:title="wylogowano"/>
           </v:shape>
         </w:pict>
@@ -5630,23 +5977,7 @@
           <w:sz w:val="20"/>
           <w:szCs w:val="20"/>
         </w:rPr>
-        <w:t xml:space="preserve">Rys. </w:t>
-      </w:r>
-      <w:r>
-        <w:rPr>
-          <w:b/>
-          <w:sz w:val="20"/>
-          <w:szCs w:val="20"/>
-        </w:rPr>
-        <w:t>23</w:t>
-      </w:r>
-      <w:r>
-        <w:rPr>
-          <w:b/>
-          <w:sz w:val="20"/>
-          <w:szCs w:val="20"/>
-        </w:rPr>
-        <w:t xml:space="preserve">. </w:t>
+        <w:t xml:space="preserve">Rys. 23. </w:t>
       </w:r>
       <w:r>
         <w:rPr>
@@ -5674,6 +6005,84 @@
     <w:p/>
     <w:p>
       <w:pPr>
+        <w:pStyle w:val="Nagwek2"/>
+      </w:pPr>
+      <w:bookmarkStart w:id="15" w:name="_Toc125541964"/>
+      <w:r>
+        <w:t>2.4. Zastosowane algorytmy</w:t>
+      </w:r>
+      <w:bookmarkEnd w:id="15"/>
+    </w:p>
+    <w:p>
+      <w:pPr>
+        <w:pStyle w:val="Nagwek3"/>
+      </w:pPr>
+      <w:bookmarkStart w:id="16" w:name="_Toc125541965"/>
+      <w:r>
+        <w:t>2.4.1 Rejestracja i logowanie</w:t>
+      </w:r>
+      <w:bookmarkEnd w:id="16"/>
+    </w:p>
+    <w:p>
+      <w:pPr>
+        <w:ind w:firstLine="708"/>
+      </w:pPr>
+      <w:r>
+        <w:t xml:space="preserve">Program działa na frameworku opartym o wzorzec MVC, napisanym od podstaw. Wzorzec MVC pozwala na zwiększoną czytelność aplikacji, odpowiedni podział między                   front-endem i back-endem oraz możliwość prostej rozbudowy o dodatkowe funkcjonalności. </w:t>
+      </w:r>
+    </w:p>
+    <w:p/>
+    <w:p>
+      <w:pPr>
+        <w:pStyle w:val="Nagwek3"/>
+      </w:pPr>
+      <w:bookmarkStart w:id="17" w:name="_Toc125541966"/>
+      <w:r>
+        <w:t>2.4.2 W</w:t>
+      </w:r>
+      <w:r>
+        <w:t>eryfikacja w</w:t>
+      </w:r>
+      <w:r>
+        <w:t>yposażenia</w:t>
+      </w:r>
+      <w:bookmarkEnd w:id="17"/>
+    </w:p>
+    <w:p>
+      <w:pPr>
+        <w:pStyle w:val="Nagwek3"/>
+      </w:pPr>
+      <w:bookmarkStart w:id="18" w:name="_Toc125541967"/>
+      <w:r>
+        <w:t xml:space="preserve">2.4.3 </w:t>
+      </w:r>
+      <w:r>
+        <w:t>Dostęp do grafiku</w:t>
+      </w:r>
+      <w:bookmarkEnd w:id="18"/>
+    </w:p>
+    <w:p>
+      <w:pPr>
+        <w:pStyle w:val="Nagwek3"/>
+      </w:pPr>
+      <w:bookmarkStart w:id="19" w:name="_Toc125541968"/>
+      <w:r>
+        <w:t>2.4.4 Dostęp do skryptów szkoleniowych</w:t>
+      </w:r>
+      <w:bookmarkEnd w:id="19"/>
+    </w:p>
+    <w:p>
+      <w:pPr>
+        <w:pStyle w:val="Nagwek3"/>
+      </w:pPr>
+      <w:bookmarkStart w:id="20" w:name="_Toc125541969"/>
+      <w:r>
+        <w:t>2.4.5 Ustawienia i modyfikacje</w:t>
+      </w:r>
+      <w:bookmarkEnd w:id="20"/>
+    </w:p>
+    <w:p>
+      <w:pPr>
         <w:tabs>
           <w:tab w:val="left" w:pos="709"/>
         </w:tabs>
@@ -5682,6 +6091,13 @@
           <w:szCs w:val="24"/>
         </w:rPr>
       </w:pPr>
+      <w:r>
+        <w:rPr>
+          <w:rFonts w:cs="Times New Roman"/>
+          <w:szCs w:val="24"/>
+        </w:rPr>
+        <w:t xml:space="preserve"> </w:t>
+      </w:r>
     </w:p>
     <w:p>
       <w:pPr>
@@ -5751,35 +6167,13 @@
     </w:p>
     <w:p>
       <w:pPr>
-        <w:tabs>
-          <w:tab w:val="left" w:pos="709"/>
-        </w:tabs>
-        <w:rPr>
-          <w:rFonts w:cs="Times New Roman"/>
-          <w:szCs w:val="24"/>
-        </w:rPr>
-      </w:pPr>
-    </w:p>
-    <w:p>
-      <w:pPr>
-        <w:tabs>
-          <w:tab w:val="left" w:pos="709"/>
-        </w:tabs>
-        <w:rPr>
-          <w:rFonts w:cs="Times New Roman"/>
-          <w:szCs w:val="24"/>
-        </w:rPr>
-      </w:pPr>
-    </w:p>
-    <w:p>
-      <w:pPr>
         <w:pStyle w:val="Nagwek1"/>
       </w:pPr>
-      <w:bookmarkStart w:id="15" w:name="_Toc124592260"/>
+      <w:bookmarkStart w:id="21" w:name="_Toc125541970"/>
       <w:r>
         <w:t>Podsumowanie i wnioski</w:t>
       </w:r>
-      <w:bookmarkEnd w:id="15"/>
+      <w:bookmarkEnd w:id="21"/>
     </w:p>
     <w:p>
       <w:r>
@@ -5807,11 +6201,7 @@
         <w:t xml:space="preserve"> oraz komunikację</w:t>
       </w:r>
       <w:r>
-        <w:t xml:space="preserve"> w JRG PSP. Cechą programu jest autonomiczność względem poszczególnych </w:t>
-      </w:r>
-      <w:r>
-        <w:lastRenderedPageBreak/>
-        <w:t xml:space="preserve">komend powiatowych/miejskich PSP. W celu implementacji aplikacji przez poszczególne komendy powiatowe/miejskie, </w:t>
+        <w:t xml:space="preserve"> w JRG PSP. Cechą programu jest autonomiczność względem poszczególnych komend powiatowych/miejskich PSP. W celu implementacji aplikacji przez poszczególne komendy powiatowe/miejskie, </w:t>
       </w:r>
       <w:r>
         <w:t xml:space="preserve">należało by zaopatrzyć każdą z komend we własną bazę danych oraz wyznaczyć osobę odpowiedzialną za administrowanie danymi w danej komendzie.  </w:t>
@@ -6096,7 +6486,7 @@
       <w:pPr>
         <w:pStyle w:val="Nagwek1"/>
       </w:pPr>
-      <w:bookmarkStart w:id="16" w:name="_Toc124592261"/>
+      <w:bookmarkStart w:id="22" w:name="_Toc125541971"/>
       <w:r>
         <w:t>B</w:t>
       </w:r>
@@ -6111,7 +6501,7 @@
       <w:r>
         <w:t>grafia</w:t>
       </w:r>
-      <w:bookmarkEnd w:id="16"/>
+      <w:bookmarkEnd w:id="22"/>
     </w:p>
     <w:p>
       <w:pPr>
@@ -6119,31 +6509,52 @@
           <w:lang w:eastAsia="pl-PL"/>
         </w:rPr>
       </w:pPr>
-      <w:r>
+    </w:p>
+    <w:p>
+      <w:pPr>
         <w:rPr>
           <w:lang w:eastAsia="pl-PL"/>
         </w:rPr>
-        <w:t xml:space="preserve">1. </w:t>
-      </w:r>
-      <w:r>
-        <w:rPr>
-          <w:lang w:eastAsia="pl-PL"/>
-        </w:rPr>
-        <w:t>Rozporządzenie Ministra Spraw Wewnętrznych i Administracji z dnia 17 września 2021 r. w sprawie szczegółowej organizacji krajowego systemu ratowniczo-gaśniczego</w:t>
-      </w:r>
-      <w:r>
-        <w:rPr>
-          <w:lang w:eastAsia="pl-PL"/>
-        </w:rPr>
-        <w:t>.</w:t>
-      </w:r>
-    </w:p>
-    <w:p>
-      <w:pPr>
+      </w:pPr>
+      <w:r>
         <w:rPr>
           <w:i/>
           <w:lang w:eastAsia="pl-PL"/>
         </w:rPr>
+        <w:t>Dopiero tworzona</w:t>
+      </w:r>
+    </w:p>
+    <w:p>
+      <w:pPr>
+        <w:rPr>
+          <w:lang w:eastAsia="pl-PL"/>
+        </w:rPr>
+      </w:pPr>
+      <w:r>
+        <w:rPr>
+          <w:lang w:eastAsia="pl-PL"/>
+        </w:rPr>
+        <w:t xml:space="preserve">1. </w:t>
+      </w:r>
+      <w:r>
+        <w:rPr>
+          <w:lang w:eastAsia="pl-PL"/>
+        </w:rPr>
+        <w:t>Rozporządzenie Ministra Spraw Wewnętrznych i Administracji z dnia 17 września 2021 r. w sprawie szczegółowej organizacji krajowego systemu ratowniczo-gaśniczego</w:t>
+      </w:r>
+      <w:r>
+        <w:rPr>
+          <w:lang w:eastAsia="pl-PL"/>
+        </w:rPr>
+        <w:t>.</w:t>
+      </w:r>
+    </w:p>
+    <w:p>
+      <w:pPr>
+        <w:rPr>
+          <w:i/>
+          <w:lang w:eastAsia="pl-PL"/>
+        </w:rPr>
       </w:pPr>
       <w:r>
         <w:rPr>
@@ -6170,84 +6581,331 @@
     </w:p>
     <w:p>
       <w:r>
-        <w:t xml:space="preserve">3. SQL. Rusz głową </w:t>
-      </w:r>
-      <w:proofErr w:type="spellStart"/>
-      <w:r>
-        <w:t>Lynn</w:t>
-      </w:r>
-      <w:proofErr w:type="spellEnd"/>
-      <w:r>
+        <w:t>3. SQL. Rusz głową Lynn Bieghley,</w:t>
+      </w:r>
+    </w:p>
+    <w:p>
+      <w:r>
+        <w:t>4. JavaScript. Tworzenie nowoczesnych aplikacji webowych</w:t>
+      </w:r>
+      <w:r>
+        <w:t xml:space="preserve"> Tomasz Sochacki</w:t>
+      </w:r>
+    </w:p>
+    <w:p>
+      <w:pPr>
+        <w:rPr>
+          <w:lang w:val="en-GB"/>
+        </w:rPr>
+      </w:pPr>
+      <w:r>
+        <w:t xml:space="preserve">5. HTML i CSS. Zaprojektuj i zbuduj witrynę WWW. </w:t>
+      </w:r>
+      <w:r>
+        <w:rPr>
+          <w:lang w:val="en-GB"/>
+        </w:rPr>
+        <w:t>Podręcznik Front-End Developera</w:t>
+      </w:r>
+      <w:r>
+        <w:rPr>
+          <w:lang w:val="en-GB"/>
+        </w:rPr>
         <w:t xml:space="preserve"> </w:t>
       </w:r>
-      <w:proofErr w:type="spellStart"/>
-      <w:r>
-        <w:t>Bieghley</w:t>
-      </w:r>
-      <w:proofErr w:type="spellEnd"/>
-      <w:r>
-        <w:t>,</w:t>
-      </w:r>
-    </w:p>
-    <w:p>
-      <w:r>
-        <w:t>4. JavaScript. Tworzenie nowoczesnych aplikacji webowych</w:t>
-      </w:r>
-      <w:r>
-        <w:t xml:space="preserve"> Tomasz Sochacki</w:t>
-      </w:r>
-    </w:p>
-    <w:p>
-      <w:pPr>
+      <w:r>
         <w:rPr>
           <w:lang w:val="en-GB"/>
         </w:rPr>
-      </w:pPr>
-      <w:r>
-        <w:t xml:space="preserve">5. HTML i CSS. Zaprojektuj i zbuduj witrynę WWW. </w:t>
-      </w:r>
-      <w:proofErr w:type="spellStart"/>
-      <w:r>
+        <w:t>Jon Duckett</w:t>
+      </w:r>
+    </w:p>
+    <w:p>
+      <w:pPr>
         <w:rPr>
           <w:lang w:val="en-GB"/>
         </w:rPr>
-        <w:t>Podręcznik</w:t>
-      </w:r>
-      <w:proofErr w:type="spellEnd"/>
-      <w:r>
+      </w:pPr>
+    </w:p>
+    <w:p>
+      <w:pPr>
         <w:rPr>
           <w:lang w:val="en-GB"/>
         </w:rPr>
-        <w:t xml:space="preserve"> Front-End </w:t>
-      </w:r>
-      <w:proofErr w:type="spellStart"/>
-      <w:r>
+      </w:pPr>
+    </w:p>
+    <w:p>
+      <w:pPr>
         <w:rPr>
           <w:lang w:val="en-GB"/>
         </w:rPr>
-        <w:t>Developera</w:t>
-      </w:r>
-      <w:proofErr w:type="spellEnd"/>
-      <w:r>
+      </w:pPr>
+    </w:p>
+    <w:p>
+      <w:pPr>
         <w:rPr>
           <w:lang w:val="en-GB"/>
         </w:rPr>
-        <w:t xml:space="preserve"> </w:t>
-      </w:r>
-      <w:r>
+      </w:pPr>
+    </w:p>
+    <w:p>
+      <w:pPr>
         <w:rPr>
           <w:lang w:val="en-GB"/>
         </w:rPr>
-        <w:t xml:space="preserve">Jon </w:t>
-      </w:r>
-      <w:proofErr w:type="spellStart"/>
-      <w:r>
+      </w:pPr>
+    </w:p>
+    <w:p>
+      <w:pPr>
         <w:rPr>
           <w:lang w:val="en-GB"/>
         </w:rPr>
-        <w:t>Duckett</w:t>
-      </w:r>
-      <w:proofErr w:type="spellEnd"/>
+      </w:pPr>
+    </w:p>
+    <w:p>
+      <w:pPr>
+        <w:rPr>
+          <w:lang w:val="en-GB"/>
+        </w:rPr>
+      </w:pPr>
+    </w:p>
+    <w:p>
+      <w:pPr>
+        <w:rPr>
+          <w:lang w:val="en-GB"/>
+        </w:rPr>
+      </w:pPr>
+    </w:p>
+    <w:p>
+      <w:pPr>
+        <w:rPr>
+          <w:lang w:val="en-GB"/>
+        </w:rPr>
+      </w:pPr>
+    </w:p>
+    <w:p>
+      <w:pPr>
+        <w:rPr>
+          <w:lang w:val="en-GB"/>
+        </w:rPr>
+      </w:pPr>
+    </w:p>
+    <w:p>
+      <w:pPr>
+        <w:pStyle w:val="Nagwek1"/>
+        <w:rPr>
+          <w:rFonts w:eastAsiaTheme="minorHAnsi" w:cstheme="minorBidi"/>
+          <w:b w:val="0"/>
+          <w:bCs w:val="0"/>
+          <w:sz w:val="24"/>
+          <w:szCs w:val="22"/>
+          <w:lang w:val="en-GB"/>
+        </w:rPr>
+      </w:pPr>
+    </w:p>
+    <w:p>
+      <w:pPr>
+        <w:pStyle w:val="Nagwek1"/>
+      </w:pPr>
+      <w:bookmarkStart w:id="23" w:name="_Toc125541972"/>
+      <w:r>
+        <w:t>Spis rysunków</w:t>
+      </w:r>
+      <w:bookmarkEnd w:id="23"/>
+    </w:p>
+    <w:p/>
+    <w:p/>
+    <w:p/>
+    <w:p/>
+    <w:p/>
+    <w:p/>
+    <w:p/>
+    <w:p/>
+    <w:p/>
+    <w:p/>
+    <w:p/>
+    <w:p/>
+    <w:p/>
+    <w:p/>
+    <w:p/>
+    <w:p/>
+    <w:p/>
+    <w:p/>
+    <w:p/>
+    <w:p/>
+    <w:p/>
+    <w:p/>
+    <w:p/>
+    <w:p/>
+    <w:p/>
+    <w:p>
+      <w:pPr>
+        <w:pStyle w:val="Nagwek1"/>
+      </w:pPr>
+      <w:bookmarkStart w:id="24" w:name="_Toc125541973"/>
+      <w:r>
+        <w:t>Spis tabel</w:t>
+      </w:r>
+      <w:bookmarkEnd w:id="24"/>
+    </w:p>
+    <w:p/>
+    <w:p/>
+    <w:p/>
+    <w:p/>
+    <w:p/>
+    <w:p/>
+    <w:p/>
+    <w:p/>
+    <w:p/>
+    <w:p/>
+    <w:p/>
+    <w:p/>
+    <w:p/>
+    <w:p/>
+    <w:p/>
+    <w:p/>
+    <w:p/>
+    <w:p/>
+    <w:p/>
+    <w:p/>
+    <w:p/>
+    <w:p/>
+    <w:p/>
+    <w:p/>
+    <w:p/>
+    <w:p/>
+    <w:p>
+      <w:pPr>
+        <w:pStyle w:val="Nagwek1"/>
+      </w:pPr>
+      <w:bookmarkStart w:id="25" w:name="_Toc125541974"/>
+      <w:r>
+        <w:t>Streszczenie</w:t>
+      </w:r>
+      <w:bookmarkEnd w:id="25"/>
+    </w:p>
+    <w:p/>
+    <w:p/>
+    <w:p/>
+    <w:p/>
+    <w:p/>
+    <w:p/>
+    <w:p/>
+    <w:p/>
+    <w:p/>
+    <w:p/>
+    <w:p/>
+    <w:p/>
+    <w:p/>
+    <w:p/>
+    <w:p/>
+    <w:p/>
+    <w:p/>
+    <w:p/>
+    <w:p/>
+    <w:p/>
+    <w:p/>
+    <w:p/>
+    <w:p/>
+    <w:p/>
+    <w:p/>
+    <w:p/>
+    <w:p>
+      <w:pPr>
+        <w:pStyle w:val="Nagwek1"/>
+      </w:pPr>
+      <w:bookmarkStart w:id="26" w:name="_Toc125541975"/>
+      <w:r>
+        <w:t>Summary</w:t>
+      </w:r>
+      <w:bookmarkEnd w:id="26"/>
+    </w:p>
+    <w:p/>
+    <w:p/>
+    <w:p/>
+    <w:p/>
+    <w:p/>
+    <w:p/>
+    <w:p/>
+    <w:p/>
+    <w:p/>
+    <w:p/>
+    <w:p/>
+    <w:p/>
+    <w:p/>
+    <w:p/>
+    <w:p/>
+    <w:p/>
+    <w:p/>
+    <w:p/>
+    <w:p/>
+    <w:p/>
+    <w:p/>
+    <w:p/>
+    <w:p/>
+    <w:p/>
+    <w:p>
+      <w:pPr>
+        <w:pStyle w:val="Nagwek1"/>
+        <w:rPr>
+          <w:rFonts w:eastAsiaTheme="minorHAnsi" w:cstheme="minorBidi"/>
+          <w:b w:val="0"/>
+          <w:bCs w:val="0"/>
+          <w:sz w:val="24"/>
+          <w:szCs w:val="22"/>
+        </w:rPr>
+      </w:pPr>
+    </w:p>
+    <w:p>
+      <w:pPr>
+        <w:pStyle w:val="Nagwek1"/>
+      </w:pPr>
+      <w:bookmarkStart w:id="27" w:name="_Toc125541976"/>
+      <w:r>
+        <w:t>Oświadczenie</w:t>
+      </w:r>
+      <w:bookmarkEnd w:id="27"/>
+    </w:p>
+    <w:p/>
+    <w:p/>
+    <w:p/>
+    <w:p/>
+    <w:p/>
+    <w:p/>
+    <w:p/>
+    <w:p/>
+    <w:p/>
+    <w:p/>
+    <w:p/>
+    <w:p/>
+    <w:p/>
+    <w:p/>
+    <w:p/>
+    <w:p/>
+    <w:p/>
+    <w:p/>
+    <w:p/>
+    <w:p/>
+    <w:p/>
+    <w:p/>
+    <w:p/>
+    <w:p/>
+    <w:p/>
+    <w:p>
+      <w:pPr>
+        <w:pStyle w:val="Nagwek1"/>
+        <w:rPr>
+          <w:lang w:val="en-GB"/>
+        </w:rPr>
+      </w:pPr>
+      <w:bookmarkStart w:id="28" w:name="_Toc125541977"/>
+      <w:r>
+        <w:rPr>
+          <w:lang w:val="en-GB"/>
+        </w:rPr>
+        <w:t>Kopia kewstionariusza dyplomowego</w:t>
+      </w:r>
+      <w:bookmarkEnd w:id="28"/>
     </w:p>
     <w:sectPr>
       <w:footerReference w:type="even" r:id="rId39"/>
@@ -6356,7 +7014,7 @@
             <w:sz w:val="20"/>
             <w:szCs w:val="20"/>
           </w:rPr>
-          <w:t>28</w:t>
+          <w:t>4</w:t>
         </w:r>
         <w:r>
           <w:rPr>
@@ -6387,7 +7045,6 @@
         <w:docPartUnique/>
       </w:docPartObj>
     </w:sdtPr>
-    <w:sdtEndPr/>
     <w:sdtContent>
       <w:p>
         <w:pPr>
@@ -6425,7 +7082,7 @@
             <w:sz w:val="20"/>
             <w:szCs w:val="20"/>
           </w:rPr>
-          <w:t>29</w:t>
+          <w:t>3</w:t>
         </w:r>
         <w:r>
           <w:rPr>
@@ -8660,7 +9317,7 @@
 </file>
 
 <file path=customXml/itemProps1.xml><?xml version="1.0" encoding="utf-8"?>
-<ds:datastoreItem xmlns:ds="http://schemas.openxmlformats.org/officeDocument/2006/customXml" ds:itemID="{A8FCD6F4-1D58-4F52-9EF5-9F2C1BFAE2C2}">
+<ds:datastoreItem xmlns:ds="http://schemas.openxmlformats.org/officeDocument/2006/customXml" ds:itemID="{621D28B9-ABA0-48ED-BCA1-7A1768DC8D54}">
   <ds:schemaRefs>
     <ds:schemaRef ds:uri="http://schemas.openxmlformats.org/officeDocument/2006/bibliography"/>
   </ds:schemaRefs>

</xml_diff>